<commit_message>
update chapter 5 6 7 9 10
</commit_message>
<xml_diff>
--- a/PythonSyllabus/第九章：输入输出与文件.docx
+++ b/PythonSyllabus/第九章：输入输出与文件.docx
@@ -126,7 +126,7 @@
             </w:rPr>
             <w:fldChar w:fldCharType="separate"/>
           </w:r>
-          <w:hyperlink w:anchor="_Toc51528590" w:history="1">
+          <w:hyperlink w:anchor="_Toc52810491" w:history="1">
             <w:r>
               <w:rPr>
                 <w:rStyle w:val="Hyperlink"/>
@@ -173,7 +173,7 @@
                 <w:noProof/>
                 <w:webHidden/>
               </w:rPr>
-              <w:instrText xml:space="preserve"> PAGEREF _Toc51528590 \h </w:instrText>
+              <w:instrText xml:space="preserve"> PAGEREF _Toc52810491 \h </w:instrText>
             </w:r>
             <w:r>
               <w:rPr>
@@ -218,7 +218,7 @@
               <w:noProof/>
             </w:rPr>
           </w:pPr>
-          <w:hyperlink w:anchor="_Toc51528591" w:history="1">
+          <w:hyperlink w:anchor="_Toc52810492" w:history="1">
             <w:r>
               <w:rPr>
                 <w:rStyle w:val="Hyperlink"/>
@@ -263,7 +263,7 @@
                 <w:noProof/>
                 <w:webHidden/>
               </w:rPr>
-              <w:instrText xml:space="preserve"> PAGEREF _Toc51528591 \h </w:instrText>
+              <w:instrText xml:space="preserve"> PAGEREF _Toc52810492 \h </w:instrText>
             </w:r>
             <w:r>
               <w:rPr>
@@ -310,7 +310,7 @@
               <w:noProof/>
             </w:rPr>
           </w:pPr>
-          <w:hyperlink w:anchor="_Toc51528592" w:history="1">
+          <w:hyperlink w:anchor="_Toc52810493" w:history="1">
             <w:r>
               <w:rPr>
                 <w:rStyle w:val="Hyperlink"/>
@@ -357,7 +357,7 @@
                 <w:noProof/>
                 <w:webHidden/>
               </w:rPr>
-              <w:instrText xml:space="preserve"> PAGEREF _Toc51528592 \h </w:instrText>
+              <w:instrText xml:space="preserve"> PAGEREF _Toc52810493 \h </w:instrText>
             </w:r>
             <w:r>
               <w:rPr>
@@ -402,7 +402,7 @@
               <w:noProof/>
             </w:rPr>
           </w:pPr>
-          <w:hyperlink w:anchor="_Toc51528593" w:history="1">
+          <w:hyperlink w:anchor="_Toc52810494" w:history="1">
             <w:r>
               <w:rPr>
                 <w:rStyle w:val="Hyperlink"/>
@@ -447,7 +447,7 @@
                 <w:noProof/>
                 <w:webHidden/>
               </w:rPr>
-              <w:instrText xml:space="preserve"> PAGEREF _Toc51528593 \h </w:instrText>
+              <w:instrText xml:space="preserve"> PAGEREF _Toc52810494 \h </w:instrText>
             </w:r>
             <w:r>
               <w:rPr>
@@ -492,7 +492,7 @@
               <w:noProof/>
             </w:rPr>
           </w:pPr>
-          <w:hyperlink w:anchor="_Toc51528594" w:history="1">
+          <w:hyperlink w:anchor="_Toc52810495" w:history="1">
             <w:r>
               <w:rPr>
                 <w:rStyle w:val="Hyperlink"/>
@@ -537,7 +537,7 @@
                 <w:noProof/>
                 <w:webHidden/>
               </w:rPr>
-              <w:instrText xml:space="preserve"> PAGEREF _Toc51528594 \h </w:instrText>
+              <w:instrText xml:space="preserve"> PAGEREF _Toc52810495 \h </w:instrText>
             </w:r>
             <w:r>
               <w:rPr>
@@ -582,7 +582,7 @@
               <w:noProof/>
             </w:rPr>
           </w:pPr>
-          <w:hyperlink w:anchor="_Toc51528595" w:history="1">
+          <w:hyperlink w:anchor="_Toc52810496" w:history="1">
             <w:r>
               <w:rPr>
                 <w:rStyle w:val="Hyperlink"/>
@@ -627,7 +627,7 @@
                 <w:noProof/>
                 <w:webHidden/>
               </w:rPr>
-              <w:instrText xml:space="preserve"> PAGEREF _Toc51528595 \h </w:instrText>
+              <w:instrText xml:space="preserve"> PAGEREF _Toc52810496 \h </w:instrText>
             </w:r>
             <w:r>
               <w:rPr>
@@ -674,7 +674,7 @@
               <w:noProof/>
             </w:rPr>
           </w:pPr>
-          <w:hyperlink w:anchor="_Toc51528596" w:history="1">
+          <w:hyperlink w:anchor="_Toc52810497" w:history="1">
             <w:r>
               <w:rPr>
                 <w:rStyle w:val="Hyperlink"/>
@@ -721,7 +721,7 @@
                 <w:noProof/>
                 <w:webHidden/>
               </w:rPr>
-              <w:instrText xml:space="preserve"> PAGEREF _Toc51528596 \h </w:instrText>
+              <w:instrText xml:space="preserve"> PAGEREF _Toc52810497 \h </w:instrText>
             </w:r>
             <w:r>
               <w:rPr>
@@ -768,7 +768,7 @@
               <w:noProof/>
             </w:rPr>
           </w:pPr>
-          <w:hyperlink w:anchor="_Toc51528597" w:history="1">
+          <w:hyperlink w:anchor="_Toc52810498" w:history="1">
             <w:r>
               <w:rPr>
                 <w:rStyle w:val="Hyperlink"/>
@@ -815,7 +815,7 @@
                 <w:noProof/>
                 <w:webHidden/>
               </w:rPr>
-              <w:instrText xml:space="preserve"> PAGEREF _Toc51528597 \h </w:instrText>
+              <w:instrText xml:space="preserve"> PAGEREF _Toc52810498 \h </w:instrText>
             </w:r>
             <w:r>
               <w:rPr>
@@ -835,7 +835,7 @@
                 <w:noProof/>
                 <w:webHidden/>
               </w:rPr>
-              <w:t>6</w:t>
+              <w:t>7</w:t>
             </w:r>
             <w:r>
               <w:rPr>
@@ -860,7 +860,7 @@
               <w:noProof/>
             </w:rPr>
           </w:pPr>
-          <w:hyperlink w:anchor="_Toc51528598" w:history="1">
+          <w:hyperlink w:anchor="_Toc52810499" w:history="1">
             <w:r>
               <w:rPr>
                 <w:rStyle w:val="Hyperlink"/>
@@ -905,7 +905,7 @@
                 <w:noProof/>
                 <w:webHidden/>
               </w:rPr>
-              <w:instrText xml:space="preserve"> PAGEREF _Toc51528598 \h </w:instrText>
+              <w:instrText xml:space="preserve"> PAGEREF _Toc52810499 \h </w:instrText>
             </w:r>
             <w:r>
               <w:rPr>
@@ -949,7 +949,7 @@
               <w:noProof/>
             </w:rPr>
           </w:pPr>
-          <w:hyperlink w:anchor="_Toc51528599" w:history="1">
+          <w:hyperlink w:anchor="_Toc52810500" w:history="1">
             <w:r>
               <w:rPr>
                 <w:rStyle w:val="Hyperlink"/>
@@ -977,7 +977,7 @@
                 <w:noProof/>
                 <w:webHidden/>
               </w:rPr>
-              <w:instrText xml:space="preserve"> PAGEREF _Toc51528599 \h </w:instrText>
+              <w:instrText xml:space="preserve"> PAGEREF _Toc52810500 \h </w:instrText>
             </w:r>
             <w:r>
               <w:rPr>
@@ -1164,7 +1164,7 @@
           <w:rFonts w:ascii="Microsoft YaHei" w:eastAsia="Microsoft YaHei" w:hAnsi="Microsoft YaHei"/>
         </w:rPr>
       </w:pPr>
-      <w:bookmarkStart w:id="0" w:name="_Toc51528590"/>
+      <w:bookmarkStart w:id="0" w:name="_Toc52810491"/>
       <w:r>
         <w:rPr>
           <w:rFonts w:ascii="Microsoft YaHei" w:eastAsia="Microsoft YaHei" w:hAnsi="Microsoft YaHei" w:hint="eastAsia"/>
@@ -1184,7 +1184,7 @@
           <w:rFonts w:ascii="Microsoft YaHei" w:eastAsia="Microsoft YaHei" w:hAnsi="Microsoft YaHei"/>
         </w:rPr>
       </w:pPr>
-      <w:bookmarkStart w:id="1" w:name="_Toc51528591"/>
+      <w:bookmarkStart w:id="1" w:name="_Toc52810492"/>
       <w:r>
         <w:rPr>
           <w:rFonts w:ascii="Microsoft YaHei" w:eastAsia="Microsoft YaHei" w:hAnsi="Microsoft YaHei" w:hint="eastAsia"/>
@@ -1209,6 +1209,14 @@
           <w:sz w:val="22"/>
           <w:szCs w:val="22"/>
         </w:rPr>
+        <w:tab/>
+      </w:r>
+      <w:r>
+        <w:rPr>
+          <w:rFonts w:ascii="Microsoft YaHei" w:eastAsia="Microsoft YaHei" w:hAnsi="Microsoft YaHei"/>
+          <w:sz w:val="22"/>
+          <w:szCs w:val="22"/>
+        </w:rPr>
         <w:t>IO</w:t>
       </w:r>
       <w:r>
@@ -1408,6 +1416,14 @@
       </w:pPr>
       <w:r>
         <w:rPr>
+          <w:rFonts w:ascii="Microsoft YaHei" w:eastAsia="Microsoft YaHei" w:hAnsi="Microsoft YaHei"/>
+          <w:sz w:val="22"/>
+          <w:szCs w:val="22"/>
+        </w:rPr>
+        <w:tab/>
+      </w:r>
+      <w:r>
+        <w:rPr>
           <w:rFonts w:ascii="Microsoft YaHei" w:eastAsia="Microsoft YaHei" w:hAnsi="Microsoft YaHei" w:hint="eastAsia"/>
           <w:sz w:val="22"/>
           <w:szCs w:val="22"/>
@@ -1492,15 +1508,7 @@
           <w:sz w:val="22"/>
           <w:szCs w:val="22"/>
         </w:rPr>
-        <w:t>，</w:t>
-      </w:r>
-      <w:r>
-        <w:rPr>
-          <w:rFonts w:ascii="Microsoft YaHei" w:eastAsia="Microsoft YaHei" w:hAnsi="Microsoft YaHei" w:hint="eastAsia"/>
-          <w:sz w:val="22"/>
-          <w:szCs w:val="22"/>
-        </w:rPr>
-        <w:t>异步复杂度较高</w:t>
+        <w:t>，异步复杂度较高</w:t>
       </w:r>
       <w:r>
         <w:rPr>
@@ -1682,7 +1690,7 @@
           <w:rFonts w:ascii="Microsoft YaHei" w:eastAsia="Microsoft YaHei" w:hAnsi="Microsoft YaHei"/>
         </w:rPr>
       </w:pPr>
-      <w:bookmarkStart w:id="2" w:name="_Toc51528592"/>
+      <w:bookmarkStart w:id="2" w:name="_Toc52810493"/>
       <w:r>
         <w:rPr>
           <w:rFonts w:ascii="Microsoft YaHei" w:eastAsia="Microsoft YaHei" w:hAnsi="Microsoft YaHei" w:hint="eastAsia"/>
@@ -1694,48 +1702,54 @@
     <w:p>
       <w:pPr>
         <w:rPr>
-          <w:rFonts w:eastAsia="Microsoft YaHei"/>
-        </w:rPr>
-      </w:pPr>
-      <w:r>
-        <w:rPr>
-          <w:rFonts w:eastAsia="Microsoft YaHei"/>
+          <w:rFonts w:ascii="Microsoft YaHei" w:eastAsia="Microsoft YaHei" w:hAnsi="Microsoft YaHei"/>
+          <w:sz w:val="22"/>
+          <w:szCs w:val="22"/>
+        </w:rPr>
+      </w:pPr>
+      <w:r>
+        <w:rPr>
+          <w:rFonts w:ascii="Microsoft YaHei" w:eastAsia="Microsoft YaHei" w:hAnsi="Microsoft YaHei"/>
         </w:rPr>
         <w:tab/>
       </w:r>
       <w:r>
         <w:rPr>
-          <w:rFonts w:eastAsia="Microsoft YaHei" w:hint="eastAsia"/>
-        </w:rPr>
-        <w:t>首先</w:t>
-      </w:r>
-      <w:r>
-        <w:rPr>
-          <w:rFonts w:eastAsia="Microsoft YaHei" w:hint="eastAsia"/>
-        </w:rPr>
-        <w:t>来看看怎么读写实际的数据文件。</w:t>
-      </w:r>
-      <w:r>
-        <w:rPr>
-          <w:rFonts w:eastAsia="Microsoft YaHei"/>
+          <w:rFonts w:ascii="Microsoft YaHei" w:eastAsia="Microsoft YaHei" w:hAnsi="Microsoft YaHei" w:hint="eastAsia"/>
+          <w:sz w:val="22"/>
+          <w:szCs w:val="22"/>
+        </w:rPr>
+        <w:t>首先来看看怎么读写实际的数据文件。</w:t>
+      </w:r>
+      <w:r>
+        <w:rPr>
+          <w:rFonts w:ascii="Microsoft YaHei" w:eastAsia="Microsoft YaHei" w:hAnsi="Microsoft YaHei"/>
+          <w:sz w:val="22"/>
+          <w:szCs w:val="22"/>
         </w:rPr>
         <w:t xml:space="preserve">Python </w:t>
       </w:r>
       <w:r>
         <w:rPr>
-          <w:rFonts w:eastAsia="Microsoft YaHei" w:hint="eastAsia"/>
+          <w:rFonts w:ascii="Microsoft YaHei" w:eastAsia="Microsoft YaHei" w:hAnsi="Microsoft YaHei" w:hint="eastAsia"/>
+          <w:sz w:val="22"/>
+          <w:szCs w:val="22"/>
         </w:rPr>
         <w:t>提供了必要的函数和方法进行默认情况下的文件基本操作。你可以用</w:t>
       </w:r>
       <w:r>
         <w:rPr>
-          <w:rFonts w:eastAsia="Microsoft YaHei"/>
+          <w:rFonts w:ascii="Microsoft YaHei" w:eastAsia="Microsoft YaHei" w:hAnsi="Microsoft YaHei"/>
+          <w:sz w:val="22"/>
+          <w:szCs w:val="22"/>
         </w:rPr>
         <w:t xml:space="preserve"> file </w:t>
       </w:r>
       <w:r>
         <w:rPr>
-          <w:rFonts w:eastAsia="Microsoft YaHei" w:hint="eastAsia"/>
+          <w:rFonts w:ascii="Microsoft YaHei" w:eastAsia="Microsoft YaHei" w:hAnsi="Microsoft YaHei" w:hint="eastAsia"/>
+          <w:sz w:val="22"/>
+          <w:szCs w:val="22"/>
         </w:rPr>
         <w:t>对象做大部分的文件操作。</w:t>
       </w:r>
@@ -1757,7 +1771,7 @@
         </w:rPr>
         <w:t xml:space="preserve"> </w:t>
       </w:r>
-      <w:bookmarkStart w:id="3" w:name="_Toc51528593"/>
+      <w:bookmarkStart w:id="3" w:name="_Toc52810494"/>
       <w:r>
         <w:rPr>
           <w:rFonts w:ascii="Microsoft YaHei" w:eastAsia="Microsoft YaHei" w:hAnsi="Microsoft YaHei"/>
@@ -1787,116 +1801,112 @@
     <w:p>
       <w:pPr>
         <w:rPr>
-          <w:rFonts w:eastAsia="Microsoft YaHei"/>
-        </w:rPr>
-      </w:pPr>
-      <w:r>
-        <w:rPr>
-          <w:rFonts w:eastAsia="Microsoft YaHei"/>
+          <w:rFonts w:ascii="Microsoft YaHei" w:eastAsia="Microsoft YaHei" w:hAnsi="Microsoft YaHei"/>
+          <w:sz w:val="22"/>
+          <w:szCs w:val="22"/>
+        </w:rPr>
+      </w:pPr>
+      <w:r>
+        <w:rPr>
+          <w:rFonts w:ascii="Microsoft YaHei" w:eastAsia="Microsoft YaHei" w:hAnsi="Microsoft YaHei"/>
         </w:rPr>
         <w:tab/>
       </w:r>
       <w:r>
         <w:rPr>
-          <w:rFonts w:eastAsia="Microsoft YaHei" w:hint="eastAsia"/>
-        </w:rPr>
-        <w:t>我们先看</w:t>
-      </w:r>
-      <w:r>
-        <w:rPr>
-          <w:rFonts w:eastAsia="Microsoft YaHei" w:hint="eastAsia"/>
-        </w:rPr>
-        <w:t>o</w:t>
-      </w:r>
-      <w:r>
-        <w:rPr>
-          <w:rFonts w:eastAsia="Microsoft YaHei"/>
+          <w:rFonts w:ascii="Microsoft YaHei" w:eastAsia="Microsoft YaHei" w:hAnsi="Microsoft YaHei" w:hint="eastAsia"/>
+          <w:sz w:val="22"/>
+          <w:szCs w:val="22"/>
+        </w:rPr>
+        <w:t>我们先看o</w:t>
+      </w:r>
+      <w:r>
+        <w:rPr>
+          <w:rFonts w:ascii="Microsoft YaHei" w:eastAsia="Microsoft YaHei" w:hAnsi="Microsoft YaHei"/>
+          <w:sz w:val="22"/>
+          <w:szCs w:val="22"/>
         </w:rPr>
         <w:t>pen</w:t>
       </w:r>
       <w:r>
         <w:rPr>
-          <w:rFonts w:eastAsia="Microsoft YaHei" w:hint="eastAsia"/>
+          <w:rFonts w:ascii="Microsoft YaHei" w:eastAsia="Microsoft YaHei" w:hAnsi="Microsoft YaHei" w:hint="eastAsia"/>
+          <w:sz w:val="22"/>
+          <w:szCs w:val="22"/>
         </w:rPr>
         <w:t>函数，</w:t>
       </w:r>
       <w:r>
         <w:rPr>
-          <w:rFonts w:eastAsia="Microsoft YaHei" w:hint="eastAsia"/>
+          <w:rFonts w:ascii="Microsoft YaHei" w:eastAsia="Microsoft YaHei" w:hAnsi="Microsoft YaHei" w:hint="eastAsia"/>
+          <w:sz w:val="22"/>
+          <w:szCs w:val="22"/>
         </w:rPr>
         <w:t>你必须先用</w:t>
       </w:r>
       <w:r>
         <w:rPr>
-          <w:rFonts w:eastAsia="Microsoft YaHei"/>
+          <w:rFonts w:ascii="Microsoft YaHei" w:eastAsia="Microsoft YaHei" w:hAnsi="Microsoft YaHei"/>
+          <w:sz w:val="22"/>
+          <w:szCs w:val="22"/>
         </w:rPr>
         <w:t>Python</w:t>
       </w:r>
       <w:r>
         <w:rPr>
-          <w:rFonts w:eastAsia="Microsoft YaHei" w:hint="eastAsia"/>
+          <w:rFonts w:ascii="Microsoft YaHei" w:eastAsia="Microsoft YaHei" w:hAnsi="Microsoft YaHei" w:hint="eastAsia"/>
+          <w:sz w:val="22"/>
+          <w:szCs w:val="22"/>
         </w:rPr>
         <w:t>内置的</w:t>
       </w:r>
       <w:r>
         <w:rPr>
-          <w:rFonts w:eastAsia="Microsoft YaHei"/>
+          <w:rFonts w:ascii="Microsoft YaHei" w:eastAsia="Microsoft YaHei" w:hAnsi="Microsoft YaHei"/>
+          <w:sz w:val="22"/>
+          <w:szCs w:val="22"/>
         </w:rPr>
         <w:t>open()</w:t>
       </w:r>
       <w:r>
         <w:rPr>
-          <w:rFonts w:eastAsia="Microsoft YaHei" w:hint="eastAsia"/>
+          <w:rFonts w:ascii="Microsoft YaHei" w:eastAsia="Microsoft YaHei" w:hAnsi="Microsoft YaHei" w:hint="eastAsia"/>
+          <w:sz w:val="22"/>
+          <w:szCs w:val="22"/>
         </w:rPr>
         <w:t>函数打开一个文件，创建一个</w:t>
       </w:r>
       <w:r>
         <w:rPr>
-          <w:rFonts w:eastAsia="Microsoft YaHei"/>
+          <w:rFonts w:ascii="Microsoft YaHei" w:eastAsia="Microsoft YaHei" w:hAnsi="Microsoft YaHei"/>
+          <w:sz w:val="22"/>
+          <w:szCs w:val="22"/>
         </w:rPr>
         <w:t>file</w:t>
       </w:r>
       <w:r>
         <w:rPr>
-          <w:rFonts w:eastAsia="Microsoft YaHei" w:hint="eastAsia"/>
-        </w:rPr>
-        <w:t>对象，相关的方法才可以调用它进行读写。</w:t>
-      </w:r>
-      <w:r>
-        <w:rPr>
-          <w:rFonts w:eastAsia="Microsoft YaHei" w:hint="eastAsia"/>
-        </w:rPr>
-        <w:t>使用</w:t>
-      </w:r>
-      <w:r>
-        <w:rPr>
-          <w:rFonts w:eastAsia="Microsoft YaHei" w:hint="eastAsia"/>
-        </w:rPr>
-        <w:t>open</w:t>
-      </w:r>
-      <w:r>
-        <w:rPr>
-          <w:rFonts w:eastAsia="Microsoft YaHei"/>
+          <w:rFonts w:ascii="Microsoft YaHei" w:eastAsia="Microsoft YaHei" w:hAnsi="Microsoft YaHei" w:hint="eastAsia"/>
+          <w:sz w:val="22"/>
+          <w:szCs w:val="22"/>
+        </w:rPr>
+        <w:t>对象，相关的方法才可以调用它进行读写。使用open</w:t>
+      </w:r>
+      <w:r>
+        <w:rPr>
+          <w:rFonts w:ascii="Microsoft YaHei" w:eastAsia="Microsoft YaHei" w:hAnsi="Microsoft YaHei"/>
+          <w:sz w:val="22"/>
+          <w:szCs w:val="22"/>
         </w:rPr>
         <w:t>()</w:t>
       </w:r>
       <w:r>
         <w:rPr>
-          <w:rFonts w:eastAsia="Microsoft YaHei" w:hint="eastAsia"/>
-        </w:rPr>
-        <w:t>语法</w:t>
-      </w:r>
-      <w:r>
-        <w:rPr>
-          <w:rFonts w:eastAsia="Microsoft YaHei" w:hint="eastAsia"/>
-        </w:rPr>
-        <w:t>如下</w:t>
-      </w:r>
-      <w:r>
-        <w:rPr>
-          <w:rFonts w:eastAsia="Microsoft YaHei" w:hint="eastAsia"/>
-        </w:rPr>
-        <w:t>：</w:t>
+          <w:rFonts w:ascii="Microsoft YaHei" w:eastAsia="Microsoft YaHei" w:hAnsi="Microsoft YaHei" w:hint="eastAsia"/>
+          <w:sz w:val="22"/>
+          <w:szCs w:val="22"/>
+        </w:rPr>
+        <w:t>语法如下：</w:t>
       </w:r>
     </w:p>
     <w:p>
@@ -1920,20 +1930,20 @@
           <w:tab w:val="left" w:pos="14656"/>
         </w:tabs>
         <w:rPr>
-          <w:rFonts w:ascii="Courier New" w:hAnsi="Courier New" w:cs="Courier New"/>
+          <w:rFonts w:ascii="Microsoft YaHei" w:eastAsia="Microsoft YaHei" w:hAnsi="Microsoft YaHei" w:cs="Courier New"/>
           <w:i/>
           <w:iCs/>
-          <w:sz w:val="20"/>
-          <w:szCs w:val="20"/>
-        </w:rPr>
-      </w:pPr>
-      <w:r>
-        <w:rPr>
-          <w:rFonts w:ascii="Courier New" w:hAnsi="Courier New" w:cs="Courier New"/>
+          <w:sz w:val="22"/>
+          <w:szCs w:val="22"/>
+        </w:rPr>
+      </w:pPr>
+      <w:r>
+        <w:rPr>
+          <w:rFonts w:ascii="Microsoft YaHei" w:eastAsia="Microsoft YaHei" w:hAnsi="Microsoft YaHei" w:cs="Courier New"/>
           <w:i/>
           <w:iCs/>
-          <w:sz w:val="20"/>
-          <w:szCs w:val="20"/>
+          <w:sz w:val="22"/>
+          <w:szCs w:val="22"/>
         </w:rPr>
         <w:t>file object = open(file_name [, access_mode][, buffering])</w:t>
       </w:r>
@@ -1983,7 +1993,7 @@
       </w:r>
       <w:r>
         <w:rPr>
-          <w:rFonts w:ascii="Courier New" w:hAnsi="Courier New" w:cs="Courier New"/>
+          <w:rFonts w:ascii="Microsoft YaHei" w:eastAsia="Microsoft YaHei" w:hAnsi="Microsoft YaHei" w:cs="Courier New"/>
           <w:sz w:val="22"/>
           <w:szCs w:val="22"/>
         </w:rPr>
@@ -1999,7 +2009,7 @@
       </w:r>
       <w:r>
         <w:rPr>
-          <w:rFonts w:ascii="Courier New" w:hAnsi="Courier New" w:cs="Courier New"/>
+          <w:rFonts w:ascii="Microsoft YaHei" w:eastAsia="Microsoft YaHei" w:hAnsi="Microsoft YaHei" w:cs="Courier New"/>
           <w:sz w:val="22"/>
           <w:szCs w:val="22"/>
         </w:rPr>
@@ -2015,7 +2025,7 @@
       </w:r>
       <w:r>
         <w:rPr>
-          <w:rFonts w:ascii="Courier New" w:hAnsi="Courier New" w:cs="Courier New"/>
+          <w:rFonts w:ascii="Microsoft YaHei" w:eastAsia="Microsoft YaHei" w:hAnsi="Microsoft YaHei" w:cs="Courier New"/>
           <w:sz w:val="22"/>
           <w:szCs w:val="22"/>
         </w:rPr>
@@ -2031,7 +2041,7 @@
       </w:r>
       <w:r>
         <w:rPr>
-          <w:rFonts w:ascii="Courier New" w:hAnsi="Courier New" w:cs="Courier New"/>
+          <w:rFonts w:ascii="Microsoft YaHei" w:eastAsia="Microsoft YaHei" w:hAnsi="Microsoft YaHei" w:cs="Courier New"/>
           <w:sz w:val="22"/>
           <w:szCs w:val="22"/>
         </w:rPr>
@@ -2047,7 +2057,7 @@
       </w:r>
       <w:r>
         <w:rPr>
-          <w:rFonts w:ascii="Courier New" w:hAnsi="Courier New" w:cs="Courier New"/>
+          <w:rFonts w:ascii="Microsoft YaHei" w:eastAsia="Microsoft YaHei" w:hAnsi="Microsoft YaHei" w:cs="Courier New"/>
           <w:sz w:val="22"/>
           <w:szCs w:val="22"/>
         </w:rPr>
@@ -2063,7 +2073,7 @@
       </w:r>
       <w:r>
         <w:rPr>
-          <w:rFonts w:ascii="Courier New" w:hAnsi="Courier New" w:cs="Courier New"/>
+          <w:rFonts w:ascii="Microsoft YaHei" w:eastAsia="Microsoft YaHei" w:hAnsi="Microsoft YaHei" w:cs="Courier New"/>
           <w:sz w:val="22"/>
           <w:szCs w:val="22"/>
         </w:rPr>
@@ -2079,7 +2089,7 @@
       </w:r>
       <w:r>
         <w:rPr>
-          <w:rFonts w:ascii="Courier New" w:hAnsi="Courier New" w:cs="Courier New"/>
+          <w:rFonts w:ascii="Microsoft YaHei" w:eastAsia="Microsoft YaHei" w:hAnsi="Microsoft YaHei" w:cs="Courier New"/>
           <w:sz w:val="22"/>
           <w:szCs w:val="22"/>
         </w:rPr>
@@ -2095,7 +2105,7 @@
       </w:r>
       <w:r>
         <w:rPr>
-          <w:rFonts w:ascii="Courier New" w:hAnsi="Courier New" w:cs="Courier New"/>
+          <w:rFonts w:ascii="Microsoft YaHei" w:eastAsia="Microsoft YaHei" w:hAnsi="Microsoft YaHei" w:cs="Courier New"/>
           <w:sz w:val="22"/>
           <w:szCs w:val="22"/>
         </w:rPr>
@@ -2111,7 +2121,7 @@
       </w:r>
       <w:r>
         <w:rPr>
-          <w:rFonts w:ascii="Courier New" w:hAnsi="Courier New" w:cs="Courier New"/>
+          <w:rFonts w:ascii="Microsoft YaHei" w:eastAsia="Microsoft YaHei" w:hAnsi="Microsoft YaHei" w:cs="Courier New"/>
           <w:sz w:val="22"/>
           <w:szCs w:val="22"/>
         </w:rPr>
@@ -2127,7 +2137,7 @@
       </w:r>
       <w:r>
         <w:rPr>
-          <w:rFonts w:ascii="Courier New" w:hAnsi="Courier New" w:cs="Courier New"/>
+          <w:rFonts w:ascii="Microsoft YaHei" w:eastAsia="Microsoft YaHei" w:hAnsi="Microsoft YaHei" w:cs="Courier New"/>
           <w:sz w:val="22"/>
           <w:szCs w:val="22"/>
         </w:rPr>
@@ -2143,7 +2153,7 @@
       </w:r>
       <w:r>
         <w:rPr>
-          <w:rFonts w:ascii="Courier New" w:hAnsi="Courier New" w:cs="Courier New"/>
+          <w:rFonts w:ascii="Microsoft YaHei" w:eastAsia="Microsoft YaHei" w:hAnsi="Microsoft YaHei" w:cs="Courier New"/>
           <w:sz w:val="22"/>
           <w:szCs w:val="22"/>
         </w:rPr>
@@ -2159,7 +2169,7 @@
       </w:r>
       <w:r>
         <w:rPr>
-          <w:rFonts w:ascii="Courier New" w:hAnsi="Courier New" w:cs="Courier New"/>
+          <w:rFonts w:ascii="Microsoft YaHei" w:eastAsia="Microsoft YaHei" w:hAnsi="Microsoft YaHei" w:cs="Courier New"/>
           <w:sz w:val="22"/>
           <w:szCs w:val="22"/>
         </w:rPr>
@@ -2338,7 +2348,15 @@
           <w:sz w:val="22"/>
           <w:szCs w:val="22"/>
         </w:rPr>
-        <w:t>当我们用open方法打开一个文件时，我们就</w:t>
+        <w:t>当我们用open方法打开一个文件时，我们就有了一个</w:t>
+      </w:r>
+      <w:r>
+        <w:rPr>
+          <w:rFonts w:ascii="Microsoft YaHei" w:eastAsia="Microsoft YaHei" w:hAnsi="Microsoft YaHei" w:cs="Microsoft YaHei"/>
+          <w:sz w:val="22"/>
+          <w:szCs w:val="22"/>
+        </w:rPr>
+        <w:t>file</w:t>
       </w:r>
       <w:r>
         <w:rPr>
@@ -2346,47 +2364,7 @@
           <w:sz w:val="22"/>
           <w:szCs w:val="22"/>
         </w:rPr>
-        <w:t>有</w:t>
-      </w:r>
-      <w:r>
-        <w:rPr>
-          <w:rFonts w:ascii="Microsoft YaHei" w:eastAsia="Microsoft YaHei" w:hAnsi="Microsoft YaHei" w:cs="Microsoft YaHei" w:hint="eastAsia"/>
-          <w:sz w:val="22"/>
-          <w:szCs w:val="22"/>
-        </w:rPr>
-        <w:t>了</w:t>
-      </w:r>
-      <w:r>
-        <w:rPr>
-          <w:rFonts w:ascii="Microsoft YaHei" w:eastAsia="Microsoft YaHei" w:hAnsi="Microsoft YaHei" w:cs="Microsoft YaHei" w:hint="eastAsia"/>
-          <w:sz w:val="22"/>
-          <w:szCs w:val="22"/>
-        </w:rPr>
-        <w:t>一个</w:t>
-      </w:r>
-      <w:r>
-        <w:rPr>
-          <w:rFonts w:ascii="Microsoft YaHei" w:eastAsia="Microsoft YaHei" w:hAnsi="Microsoft YaHei" w:cs="Microsoft YaHei"/>
-          <w:sz w:val="22"/>
-          <w:szCs w:val="22"/>
-        </w:rPr>
-        <w:t>file</w:t>
-      </w:r>
-      <w:r>
-        <w:rPr>
-          <w:rFonts w:ascii="Microsoft YaHei" w:eastAsia="Microsoft YaHei" w:hAnsi="Microsoft YaHei" w:cs="Microsoft YaHei" w:hint="eastAsia"/>
-          <w:sz w:val="22"/>
-          <w:szCs w:val="22"/>
-        </w:rPr>
-        <w:t>对象，你可以得到有关该文件的各种信息。</w:t>
-      </w:r>
-      <w:r>
-        <w:rPr>
-          <w:rFonts w:ascii="Microsoft YaHei" w:eastAsia="Microsoft YaHei" w:hAnsi="Microsoft YaHei" w:cs="Microsoft YaHei" w:hint="eastAsia"/>
-          <w:sz w:val="22"/>
-          <w:szCs w:val="22"/>
-        </w:rPr>
-        <w:t>如下示例：</w:t>
+        <w:t>对象，你可以得到有关该文件的各种信息。如下示例：</w:t>
       </w:r>
     </w:p>
     <w:p>
@@ -2566,15 +2544,7 @@
           <w:sz w:val="22"/>
           <w:szCs w:val="22"/>
         </w:rPr>
-        <w:t xml:space="preserve"> close</w:t>
-      </w:r>
-      <w:r>
-        <w:rPr>
-          <w:rFonts w:ascii="Microsoft YaHei" w:eastAsia="Microsoft YaHei" w:hAnsi="Microsoft YaHei" w:cs="Microsoft YaHei"/>
-          <w:sz w:val="22"/>
-          <w:szCs w:val="22"/>
-        </w:rPr>
-        <w:t>()</w:t>
+        <w:t xml:space="preserve"> close()</w:t>
       </w:r>
       <w:r>
         <w:rPr>
@@ -2582,23 +2552,7 @@
           <w:sz w:val="22"/>
           <w:szCs w:val="22"/>
         </w:rPr>
-        <w:t>方法刷新缓冲区里任何还没写入的信息，并关闭该文件，这之后便不能再进行写入。文件使用完毕后必须关闭，因为文件对象会占用操作系统的资源，并且操作系统同一时间能打开的文件数量也是有限的</w:t>
-      </w:r>
-      <w:r>
-        <w:rPr>
-          <w:rFonts w:ascii="Microsoft YaHei" w:eastAsia="Microsoft YaHei" w:hAnsi="Microsoft YaHei" w:cs="Microsoft YaHei" w:hint="eastAsia"/>
-          <w:sz w:val="22"/>
-          <w:szCs w:val="22"/>
-        </w:rPr>
-        <w:t>。</w:t>
-      </w:r>
-      <w:r>
-        <w:rPr>
-          <w:rFonts w:ascii="Microsoft YaHei" w:eastAsia="Microsoft YaHei" w:hAnsi="Microsoft YaHei" w:cs="Microsoft YaHei" w:hint="eastAsia"/>
-          <w:sz w:val="22"/>
-          <w:szCs w:val="22"/>
-        </w:rPr>
-        <w:t>用</w:t>
+        <w:t>方法刷新缓冲区里任何还没写入的信息，并关闭该文件，这之后便不能再进行写入。文件使用完毕后必须关闭，因为文件对象会占用操作系统的资源，并且操作系统同一时间能打开的文件数量也是有限的。用</w:t>
       </w:r>
       <w:r>
         <w:rPr>
@@ -2707,7 +2661,7 @@
     <w:p>
       <w:pPr>
         <w:rPr>
-          <w:rFonts w:eastAsia="Microsoft YaHei"/>
+          <w:rFonts w:ascii="Microsoft YaHei" w:eastAsia="Microsoft YaHei" w:hAnsi="Microsoft YaHei"/>
         </w:rPr>
       </w:pPr>
     </w:p>
@@ -2728,7 +2682,7 @@
         </w:rPr>
         <w:t xml:space="preserve"> </w:t>
       </w:r>
-      <w:bookmarkStart w:id="4" w:name="_Toc51528594"/>
+      <w:bookmarkStart w:id="4" w:name="_Toc52810495"/>
       <w:r>
         <w:rPr>
           <w:rFonts w:ascii="Microsoft YaHei" w:eastAsia="Microsoft YaHei" w:hAnsi="Microsoft YaHei"/>
@@ -2752,36 +2706,28 @@
     <w:p>
       <w:pPr>
         <w:rPr>
-          <w:rFonts w:eastAsia="Microsoft YaHei"/>
-          <w:sz w:val="22"/>
-          <w:szCs w:val="22"/>
-        </w:rPr>
-      </w:pPr>
-      <w:r>
-        <w:rPr>
-          <w:rFonts w:eastAsia="Microsoft YaHei"/>
+          <w:rFonts w:ascii="Microsoft YaHei" w:eastAsia="Microsoft YaHei" w:hAnsi="Microsoft YaHei"/>
+          <w:sz w:val="22"/>
+          <w:szCs w:val="22"/>
+        </w:rPr>
+      </w:pPr>
+      <w:r>
+        <w:rPr>
+          <w:rFonts w:ascii="Microsoft YaHei" w:eastAsia="Microsoft YaHei" w:hAnsi="Microsoft YaHei"/>
         </w:rPr>
         <w:tab/>
       </w:r>
       <w:r>
         <w:rPr>
-          <w:rFonts w:eastAsia="Microsoft YaHei" w:hint="eastAsia"/>
-          <w:sz w:val="22"/>
-          <w:szCs w:val="22"/>
-        </w:rPr>
-        <w:t>对于读写文件</w:t>
-      </w:r>
-      <w:r>
-        <w:rPr>
-          <w:rFonts w:eastAsia="Microsoft YaHei" w:hint="eastAsia"/>
-          <w:sz w:val="22"/>
-          <w:szCs w:val="22"/>
-        </w:rPr>
-        <w:t>，</w:t>
-      </w:r>
-      <w:r>
-        <w:rPr>
-          <w:rFonts w:eastAsia="Microsoft YaHei"/>
+          <w:rFonts w:ascii="Microsoft YaHei" w:eastAsia="Microsoft YaHei" w:hAnsi="Microsoft YaHei" w:hint="eastAsia"/>
+          <w:sz w:val="22"/>
+          <w:szCs w:val="22"/>
+        </w:rPr>
+        <w:t>对于读写文件，</w:t>
+      </w:r>
+      <w:r>
+        <w:rPr>
+          <w:rFonts w:ascii="Microsoft YaHei" w:eastAsia="Microsoft YaHei" w:hAnsi="Microsoft YaHei"/>
           <w:sz w:val="22"/>
           <w:szCs w:val="22"/>
         </w:rPr>
@@ -2789,7 +2735,7 @@
       </w:r>
       <w:r>
         <w:rPr>
-          <w:rFonts w:eastAsia="Microsoft YaHei" w:hint="eastAsia"/>
+          <w:rFonts w:ascii="Microsoft YaHei" w:eastAsia="Microsoft YaHei" w:hAnsi="Microsoft YaHei" w:hint="eastAsia"/>
           <w:sz w:val="22"/>
           <w:szCs w:val="22"/>
         </w:rPr>
@@ -2797,7 +2743,7 @@
       </w:r>
       <w:r>
         <w:rPr>
-          <w:rFonts w:eastAsia="Microsoft YaHei"/>
+          <w:rFonts w:ascii="Microsoft YaHei" w:eastAsia="Microsoft YaHei" w:hAnsi="Microsoft YaHei"/>
           <w:sz w:val="22"/>
           <w:szCs w:val="22"/>
         </w:rPr>
@@ -2805,7 +2751,7 @@
       </w:r>
       <w:r>
         <w:rPr>
-          <w:rFonts w:eastAsia="Microsoft YaHei" w:hint="eastAsia"/>
+          <w:rFonts w:ascii="Microsoft YaHei" w:eastAsia="Microsoft YaHei" w:hAnsi="Microsoft YaHei" w:hint="eastAsia"/>
           <w:sz w:val="22"/>
           <w:szCs w:val="22"/>
         </w:rPr>
@@ -2813,7 +2759,7 @@
       </w:r>
       <w:r>
         <w:rPr>
-          <w:rFonts w:eastAsia="Microsoft YaHei"/>
+          <w:rFonts w:ascii="Microsoft YaHei" w:eastAsia="Microsoft YaHei" w:hAnsi="Microsoft YaHei"/>
           <w:sz w:val="22"/>
           <w:szCs w:val="22"/>
         </w:rPr>
@@ -2821,7 +2767,7 @@
       </w:r>
       <w:r>
         <w:rPr>
-          <w:rFonts w:eastAsia="Microsoft YaHei" w:hint="eastAsia"/>
+          <w:rFonts w:ascii="Microsoft YaHei" w:eastAsia="Microsoft YaHei" w:hAnsi="Microsoft YaHei" w:hint="eastAsia"/>
           <w:sz w:val="22"/>
           <w:szCs w:val="22"/>
         </w:rPr>
@@ -2831,14 +2777,14 @@
     <w:p>
       <w:pPr>
         <w:rPr>
-          <w:rFonts w:eastAsia="Microsoft YaHei"/>
-          <w:sz w:val="22"/>
-          <w:szCs w:val="22"/>
-        </w:rPr>
-      </w:pPr>
-      <w:r>
-        <w:rPr>
-          <w:rFonts w:eastAsia="Microsoft YaHei"/>
+          <w:rFonts w:ascii="Microsoft YaHei" w:eastAsia="Microsoft YaHei" w:hAnsi="Microsoft YaHei"/>
+          <w:sz w:val="22"/>
+          <w:szCs w:val="22"/>
+        </w:rPr>
+      </w:pPr>
+      <w:r>
+        <w:rPr>
+          <w:rFonts w:ascii="Microsoft YaHei" w:eastAsia="Microsoft YaHei" w:hAnsi="Microsoft YaHei"/>
           <w:sz w:val="22"/>
           <w:szCs w:val="22"/>
         </w:rPr>
@@ -2846,7 +2792,7 @@
       </w:r>
       <w:r>
         <w:rPr>
-          <w:rFonts w:eastAsia="Microsoft YaHei" w:hint="eastAsia"/>
+          <w:rFonts w:ascii="Microsoft YaHei" w:eastAsia="Microsoft YaHei" w:hAnsi="Microsoft YaHei" w:hint="eastAsia"/>
           <w:sz w:val="22"/>
           <w:szCs w:val="22"/>
         </w:rPr>
@@ -2854,7 +2800,7 @@
       </w:r>
       <w:r>
         <w:rPr>
-          <w:rFonts w:eastAsia="Microsoft YaHei"/>
+          <w:rFonts w:ascii="Microsoft YaHei" w:eastAsia="Microsoft YaHei" w:hAnsi="Microsoft YaHei"/>
           <w:sz w:val="22"/>
           <w:szCs w:val="22"/>
         </w:rPr>
@@ -2862,23 +2808,15 @@
       </w:r>
       <w:r>
         <w:rPr>
-          <w:rFonts w:eastAsia="Microsoft YaHei" w:hint="eastAsia"/>
-          <w:sz w:val="22"/>
-          <w:szCs w:val="22"/>
-        </w:rPr>
-        <w:t>方法</w:t>
-      </w:r>
-      <w:r>
-        <w:rPr>
-          <w:rFonts w:eastAsia="Microsoft YaHei" w:hint="eastAsia"/>
-          <w:sz w:val="22"/>
-          <w:szCs w:val="22"/>
-        </w:rPr>
-        <w:t>，</w:t>
-      </w:r>
-      <w:r>
-        <w:rPr>
-          <w:rFonts w:eastAsia="Microsoft YaHei"/>
+          <w:rFonts w:ascii="Microsoft YaHei" w:eastAsia="Microsoft YaHei" w:hAnsi="Microsoft YaHei" w:hint="eastAsia"/>
+          <w:sz w:val="22"/>
+          <w:szCs w:val="22"/>
+        </w:rPr>
+        <w:t>方法，</w:t>
+      </w:r>
+      <w:r>
+        <w:rPr>
+          <w:rFonts w:ascii="Microsoft YaHei" w:eastAsia="Microsoft YaHei" w:hAnsi="Microsoft YaHei"/>
           <w:sz w:val="22"/>
           <w:szCs w:val="22"/>
         </w:rPr>
@@ -2886,7 +2824,7 @@
       </w:r>
       <w:r>
         <w:rPr>
-          <w:rFonts w:eastAsia="Microsoft YaHei" w:hint="eastAsia"/>
+          <w:rFonts w:ascii="Microsoft YaHei" w:eastAsia="Microsoft YaHei" w:hAnsi="Microsoft YaHei" w:hint="eastAsia"/>
           <w:sz w:val="22"/>
           <w:szCs w:val="22"/>
         </w:rPr>
@@ -2894,7 +2832,7 @@
       </w:r>
       <w:r>
         <w:rPr>
-          <w:rFonts w:eastAsia="Microsoft YaHei"/>
+          <w:rFonts w:ascii="Microsoft YaHei" w:eastAsia="Microsoft YaHei" w:hAnsi="Microsoft YaHei"/>
           <w:sz w:val="22"/>
           <w:szCs w:val="22"/>
         </w:rPr>
@@ -2902,7 +2840,7 @@
       </w:r>
       <w:r>
         <w:rPr>
-          <w:rFonts w:eastAsia="Microsoft YaHei" w:hint="eastAsia"/>
+          <w:rFonts w:ascii="Microsoft YaHei" w:eastAsia="Microsoft YaHei" w:hAnsi="Microsoft YaHei" w:hint="eastAsia"/>
           <w:sz w:val="22"/>
           <w:szCs w:val="22"/>
         </w:rPr>
@@ -2912,14 +2850,14 @@
     <w:p>
       <w:pPr>
         <w:rPr>
-          <w:rFonts w:eastAsia="Microsoft YaHei"/>
-          <w:sz w:val="22"/>
-          <w:szCs w:val="22"/>
-        </w:rPr>
-      </w:pPr>
-      <w:r>
-        <w:rPr>
-          <w:rFonts w:eastAsia="Microsoft YaHei"/>
+          <w:rFonts w:ascii="Microsoft YaHei" w:eastAsia="Microsoft YaHei" w:hAnsi="Microsoft YaHei"/>
+          <w:sz w:val="22"/>
+          <w:szCs w:val="22"/>
+        </w:rPr>
+      </w:pPr>
+      <w:r>
+        <w:rPr>
+          <w:rFonts w:ascii="Microsoft YaHei" w:eastAsia="Microsoft YaHei" w:hAnsi="Microsoft YaHei"/>
           <w:noProof/>
           <w:sz w:val="22"/>
           <w:szCs w:val="22"/>
@@ -2964,23 +2902,23 @@
     <w:p>
       <w:pPr>
         <w:rPr>
-          <w:rFonts w:eastAsia="Microsoft YaHei"/>
-          <w:sz w:val="22"/>
-          <w:szCs w:val="22"/>
-        </w:rPr>
-      </w:pPr>
-    </w:p>
-    <w:p>
-      <w:pPr>
-        <w:rPr>
-          <w:rFonts w:eastAsia="Microsoft YaHei"/>
-          <w:sz w:val="22"/>
-          <w:szCs w:val="22"/>
-        </w:rPr>
-      </w:pPr>
-      <w:r>
-        <w:rPr>
-          <w:rFonts w:eastAsia="Microsoft YaHei"/>
+          <w:rFonts w:ascii="Microsoft YaHei" w:eastAsia="Microsoft YaHei" w:hAnsi="Microsoft YaHei"/>
+          <w:sz w:val="22"/>
+          <w:szCs w:val="22"/>
+        </w:rPr>
+      </w:pPr>
+    </w:p>
+    <w:p>
+      <w:pPr>
+        <w:rPr>
+          <w:rFonts w:ascii="Microsoft YaHei" w:eastAsia="Microsoft YaHei" w:hAnsi="Microsoft YaHei"/>
+          <w:sz w:val="22"/>
+          <w:szCs w:val="22"/>
+        </w:rPr>
+      </w:pPr>
+      <w:r>
+        <w:rPr>
+          <w:rFonts w:ascii="Microsoft YaHei" w:eastAsia="Microsoft YaHei" w:hAnsi="Microsoft YaHei"/>
           <w:sz w:val="22"/>
           <w:szCs w:val="22"/>
         </w:rPr>
@@ -2988,23 +2926,15 @@
       </w:r>
       <w:r>
         <w:rPr>
-          <w:rFonts w:eastAsia="Microsoft YaHei" w:hint="eastAsia"/>
-          <w:sz w:val="22"/>
-          <w:szCs w:val="22"/>
-        </w:rPr>
-        <w:t>上述方法</w:t>
-      </w:r>
-      <w:r>
-        <w:rPr>
-          <w:rFonts w:eastAsia="Microsoft YaHei" w:hint="eastAsia"/>
-          <w:sz w:val="22"/>
-          <w:szCs w:val="22"/>
-        </w:rPr>
-        <w:t>首先打开我的电脑上的</w:t>
-      </w:r>
-      <w:r>
-        <w:rPr>
-          <w:rFonts w:eastAsia="Microsoft YaHei"/>
+          <w:rFonts w:ascii="Microsoft YaHei" w:eastAsia="Microsoft YaHei" w:hAnsi="Microsoft YaHei" w:hint="eastAsia"/>
+          <w:sz w:val="22"/>
+          <w:szCs w:val="22"/>
+        </w:rPr>
+        <w:t>上述方法首先打开我的电脑上的</w:t>
+      </w:r>
+      <w:r>
+        <w:rPr>
+          <w:rFonts w:ascii="Microsoft YaHei" w:eastAsia="Microsoft YaHei" w:hAnsi="Microsoft YaHei"/>
           <w:sz w:val="22"/>
           <w:szCs w:val="22"/>
         </w:rPr>
@@ -3012,7 +2942,7 @@
       </w:r>
       <w:r>
         <w:rPr>
-          <w:rFonts w:eastAsia="Microsoft YaHei" w:hint="eastAsia"/>
+          <w:rFonts w:ascii="Microsoft YaHei" w:eastAsia="Microsoft YaHei" w:hAnsi="Microsoft YaHei" w:hint="eastAsia"/>
           <w:sz w:val="22"/>
           <w:szCs w:val="22"/>
         </w:rPr>
@@ -3020,7 +2950,7 @@
       </w:r>
       <w:r>
         <w:rPr>
-          <w:rFonts w:eastAsia="Microsoft YaHei"/>
+          <w:rFonts w:ascii="Microsoft YaHei" w:eastAsia="Microsoft YaHei" w:hAnsi="Microsoft YaHei"/>
           <w:sz w:val="22"/>
           <w:szCs w:val="22"/>
         </w:rPr>
@@ -3028,72 +2958,32 @@
       </w:r>
       <w:r>
         <w:rPr>
-          <w:rFonts w:eastAsia="Microsoft YaHei" w:hint="eastAsia"/>
-          <w:sz w:val="22"/>
-          <w:szCs w:val="22"/>
-        </w:rPr>
-        <w:t>写入该文件，并最终关闭文件。如果你打开这个文件，将看到以下内容</w:t>
-      </w:r>
-      <w:r>
-        <w:rPr>
-          <w:rFonts w:eastAsia="Microsoft YaHei" w:hint="eastAsia"/>
-          <w:sz w:val="22"/>
-          <w:szCs w:val="22"/>
-        </w:rPr>
-        <w:t>(</w:t>
-      </w:r>
-      <w:r>
-        <w:rPr>
-          <w:rFonts w:eastAsia="Microsoft YaHei" w:hint="eastAsia"/>
-          <w:sz w:val="22"/>
-          <w:szCs w:val="22"/>
-        </w:rPr>
-        <w:t>下面使用</w:t>
-      </w:r>
-      <w:r>
-        <w:rPr>
-          <w:rFonts w:eastAsia="Microsoft YaHei" w:hint="eastAsia"/>
-          <w:sz w:val="22"/>
-          <w:szCs w:val="22"/>
-        </w:rPr>
-        <w:t>Linux</w:t>
-      </w:r>
-      <w:r>
-        <w:rPr>
-          <w:rFonts w:eastAsia="Microsoft YaHei" w:hint="eastAsia"/>
-          <w:sz w:val="22"/>
-          <w:szCs w:val="22"/>
-        </w:rPr>
-        <w:t>命令打开文件，同学们可以通过文本编辑器在自己的电脑上查看文本文件的内容，没有区别</w:t>
-      </w:r>
-      <w:r>
-        <w:rPr>
-          <w:rFonts w:eastAsia="Microsoft YaHei"/>
-          <w:sz w:val="22"/>
-          <w:szCs w:val="22"/>
-        </w:rPr>
-        <w:t>)</w:t>
-      </w:r>
-      <w:r>
-        <w:rPr>
-          <w:rFonts w:eastAsia="Microsoft YaHei"/>
-          <w:sz w:val="22"/>
-          <w:szCs w:val="22"/>
-        </w:rPr>
-        <w:t xml:space="preserve">: </w:t>
-      </w:r>
-    </w:p>
-    <w:p>
-      <w:pPr>
-        <w:rPr>
-          <w:rFonts w:eastAsia="Microsoft YaHei"/>
-          <w:sz w:val="22"/>
-          <w:szCs w:val="22"/>
-        </w:rPr>
-      </w:pPr>
-      <w:r>
-        <w:rPr>
-          <w:rFonts w:eastAsia="Microsoft YaHei"/>
+          <w:rFonts w:ascii="Microsoft YaHei" w:eastAsia="Microsoft YaHei" w:hAnsi="Microsoft YaHei" w:hint="eastAsia"/>
+          <w:sz w:val="22"/>
+          <w:szCs w:val="22"/>
+        </w:rPr>
+        <w:t>写入该文件，并最终关闭文件。如果你打开这个文件，将看到以下内容(下面使用Linux命令打开文件，同学们可以通过文本编辑器在自己的电脑上查看文本文件的内容，没有区别</w:t>
+      </w:r>
+      <w:r>
+        <w:rPr>
+          <w:rFonts w:ascii="Microsoft YaHei" w:eastAsia="Microsoft YaHei" w:hAnsi="Microsoft YaHei"/>
+          <w:sz w:val="22"/>
+          <w:szCs w:val="22"/>
+        </w:rPr>
+        <w:t xml:space="preserve">): </w:t>
+      </w:r>
+    </w:p>
+    <w:p>
+      <w:pPr>
+        <w:rPr>
+          <w:rFonts w:ascii="Microsoft YaHei" w:eastAsia="Microsoft YaHei" w:hAnsi="Microsoft YaHei"/>
+          <w:sz w:val="22"/>
+          <w:szCs w:val="22"/>
+        </w:rPr>
+      </w:pPr>
+      <w:r>
+        <w:rPr>
+          <w:rFonts w:ascii="Microsoft YaHei" w:eastAsia="Microsoft YaHei" w:hAnsi="Microsoft YaHei"/>
           <w:noProof/>
           <w:sz w:val="22"/>
           <w:szCs w:val="22"/>
@@ -3138,7 +3028,7 @@
     <w:p>
       <w:pPr>
         <w:rPr>
-          <w:rFonts w:eastAsia="Microsoft YaHei"/>
+          <w:rFonts w:ascii="Microsoft YaHei" w:eastAsia="Microsoft YaHei" w:hAnsi="Microsoft YaHei"/>
         </w:rPr>
       </w:pPr>
     </w:p>
@@ -3159,7 +3049,7 @@
         </w:rPr>
         <w:t xml:space="preserve"> </w:t>
       </w:r>
-      <w:bookmarkStart w:id="5" w:name="_Toc51528595"/>
+      <w:bookmarkStart w:id="5" w:name="_Toc52810496"/>
       <w:r>
         <w:rPr>
           <w:rFonts w:ascii="Microsoft YaHei" w:eastAsia="Microsoft YaHei" w:hAnsi="Microsoft YaHei"/>
@@ -3183,20 +3073,20 @@
     <w:p>
       <w:pPr>
         <w:rPr>
-          <w:rFonts w:eastAsia="Microsoft YaHei"/>
-          <w:sz w:val="22"/>
-          <w:szCs w:val="22"/>
-        </w:rPr>
-      </w:pPr>
-      <w:r>
-        <w:rPr>
-          <w:rFonts w:eastAsia="Microsoft YaHei"/>
+          <w:rFonts w:ascii="Microsoft YaHei" w:eastAsia="Microsoft YaHei" w:hAnsi="Microsoft YaHei"/>
+          <w:sz w:val="22"/>
+          <w:szCs w:val="22"/>
+        </w:rPr>
+      </w:pPr>
+      <w:r>
+        <w:rPr>
+          <w:rFonts w:ascii="Microsoft YaHei" w:eastAsia="Microsoft YaHei" w:hAnsi="Microsoft YaHei"/>
         </w:rPr>
         <w:tab/>
       </w:r>
       <w:r>
         <w:rPr>
-          <w:rFonts w:eastAsia="Microsoft YaHei"/>
+          <w:rFonts w:ascii="Microsoft YaHei" w:eastAsia="Microsoft YaHei" w:hAnsi="Microsoft YaHei"/>
           <w:sz w:val="22"/>
           <w:szCs w:val="22"/>
         </w:rPr>
@@ -3204,7 +3094,7 @@
       </w:r>
       <w:r>
         <w:rPr>
-          <w:rFonts w:eastAsia="Microsoft YaHei" w:hint="eastAsia"/>
+          <w:rFonts w:ascii="Microsoft YaHei" w:eastAsia="Microsoft YaHei" w:hAnsi="Microsoft YaHei" w:hint="eastAsia"/>
           <w:sz w:val="22"/>
           <w:szCs w:val="22"/>
         </w:rPr>
@@ -3212,7 +3102,7 @@
       </w:r>
       <w:r>
         <w:rPr>
-          <w:rFonts w:eastAsia="Microsoft YaHei"/>
+          <w:rFonts w:ascii="Microsoft YaHei" w:eastAsia="Microsoft YaHei" w:hAnsi="Microsoft YaHei"/>
           <w:sz w:val="22"/>
           <w:szCs w:val="22"/>
         </w:rPr>
@@ -3220,7 +3110,7 @@
       </w:r>
       <w:r>
         <w:rPr>
-          <w:rFonts w:eastAsia="Microsoft YaHei" w:hint="eastAsia"/>
+          <w:rFonts w:ascii="Microsoft YaHei" w:eastAsia="Microsoft YaHei" w:hAnsi="Microsoft YaHei" w:hint="eastAsia"/>
           <w:sz w:val="22"/>
           <w:szCs w:val="22"/>
         </w:rPr>
@@ -3228,7 +3118,7 @@
       </w:r>
       <w:r>
         <w:rPr>
-          <w:rFonts w:eastAsia="Microsoft YaHei"/>
+          <w:rFonts w:ascii="Microsoft YaHei" w:eastAsia="Microsoft YaHei" w:hAnsi="Microsoft YaHei"/>
           <w:sz w:val="22"/>
           <w:szCs w:val="22"/>
         </w:rPr>
@@ -3236,7 +3126,7 @@
       </w:r>
       <w:r>
         <w:rPr>
-          <w:rFonts w:eastAsia="Microsoft YaHei" w:hint="eastAsia"/>
+          <w:rFonts w:ascii="Microsoft YaHei" w:eastAsia="Microsoft YaHei" w:hAnsi="Microsoft YaHei" w:hint="eastAsia"/>
           <w:sz w:val="22"/>
           <w:szCs w:val="22"/>
         </w:rPr>
@@ -3244,7 +3134,7 @@
       </w:r>
       <w:r>
         <w:rPr>
-          <w:rFonts w:eastAsia="Microsoft YaHei"/>
+          <w:rFonts w:ascii="Microsoft YaHei" w:eastAsia="Microsoft YaHei" w:hAnsi="Microsoft YaHei"/>
           <w:i/>
           <w:iCs/>
           <w:sz w:val="22"/>
@@ -3256,14 +3146,14 @@
     <w:p>
       <w:pPr>
         <w:rPr>
-          <w:rFonts w:eastAsia="Microsoft YaHei"/>
-          <w:sz w:val="22"/>
-          <w:szCs w:val="22"/>
-        </w:rPr>
-      </w:pPr>
-      <w:r>
-        <w:rPr>
-          <w:rFonts w:eastAsia="Microsoft YaHei"/>
+          <w:rFonts w:ascii="Microsoft YaHei" w:eastAsia="Microsoft YaHei" w:hAnsi="Microsoft YaHei"/>
+          <w:sz w:val="22"/>
+          <w:szCs w:val="22"/>
+        </w:rPr>
+      </w:pPr>
+      <w:r>
+        <w:rPr>
+          <w:rFonts w:ascii="Microsoft YaHei" w:eastAsia="Microsoft YaHei" w:hAnsi="Microsoft YaHei"/>
           <w:sz w:val="22"/>
           <w:szCs w:val="22"/>
         </w:rPr>
@@ -3271,7 +3161,7 @@
       </w:r>
       <w:r>
         <w:rPr>
-          <w:rFonts w:eastAsia="Microsoft YaHei" w:hint="eastAsia"/>
+          <w:rFonts w:ascii="Microsoft YaHei" w:eastAsia="Microsoft YaHei" w:hAnsi="Microsoft YaHei" w:hint="eastAsia"/>
           <w:sz w:val="22"/>
           <w:szCs w:val="22"/>
         </w:rPr>
@@ -3279,7 +3169,7 @@
       </w:r>
       <w:r>
         <w:rPr>
-          <w:rFonts w:eastAsia="Microsoft YaHei"/>
+          <w:rFonts w:ascii="Microsoft YaHei" w:eastAsia="Microsoft YaHei" w:hAnsi="Microsoft YaHei"/>
           <w:sz w:val="22"/>
           <w:szCs w:val="22"/>
         </w:rPr>
@@ -3287,7 +3177,7 @@
       </w:r>
       <w:r>
         <w:rPr>
-          <w:rFonts w:eastAsia="Microsoft YaHei" w:hint="eastAsia"/>
+          <w:rFonts w:ascii="Microsoft YaHei" w:eastAsia="Microsoft YaHei" w:hAnsi="Microsoft YaHei" w:hint="eastAsia"/>
           <w:sz w:val="22"/>
           <w:szCs w:val="22"/>
         </w:rPr>
@@ -3295,15 +3185,24 @@
       </w:r>
       <w:r>
         <w:rPr>
-          <w:rFonts w:eastAsia="Microsoft YaHei" w:hint="eastAsia"/>
-          <w:sz w:val="22"/>
-          <w:szCs w:val="22"/>
-        </w:rPr>
-        <w:t>下面的示例读取我们刚才编辑过得文件</w:t>
-      </w:r>
-      <w:r>
-        <w:rPr>
-          <w:rFonts w:eastAsia="Microsoft YaHei"/>
+          <w:rFonts w:ascii="Microsoft YaHei" w:eastAsia="Microsoft YaHei" w:hAnsi="Microsoft YaHei" w:hint="eastAsia"/>
+          <w:sz w:val="22"/>
+          <w:szCs w:val="22"/>
+        </w:rPr>
+        <w:t>下</w:t>
+      </w:r>
+      <w:r>
+        <w:rPr>
+          <w:rFonts w:ascii="Microsoft YaHei" w:eastAsia="Microsoft YaHei" w:hAnsi="Microsoft YaHei" w:hint="eastAsia"/>
+          <w:sz w:val="22"/>
+          <w:szCs w:val="22"/>
+        </w:rPr>
+        <w:lastRenderedPageBreak/>
+        <w:t>面的示例读取我们刚才编辑过得文件</w:t>
+      </w:r>
+      <w:r>
+        <w:rPr>
+          <w:rFonts w:ascii="Microsoft YaHei" w:eastAsia="Microsoft YaHei" w:hAnsi="Microsoft YaHei"/>
           <w:sz w:val="22"/>
           <w:szCs w:val="22"/>
         </w:rPr>
@@ -3311,7 +3210,7 @@
       </w:r>
       <w:r>
         <w:rPr>
-          <w:rFonts w:eastAsia="Microsoft YaHei"/>
+          <w:rFonts w:ascii="Microsoft YaHei" w:eastAsia="Microsoft YaHei" w:hAnsi="Microsoft YaHei"/>
           <w:sz w:val="22"/>
           <w:szCs w:val="22"/>
         </w:rPr>
@@ -3319,23 +3218,15 @@
       </w:r>
       <w:r>
         <w:rPr>
-          <w:rFonts w:eastAsia="Microsoft YaHei" w:hint="eastAsia"/>
-          <w:sz w:val="22"/>
-          <w:szCs w:val="22"/>
-        </w:rPr>
-        <w:t>注意</w:t>
-      </w:r>
-      <w:r>
-        <w:rPr>
-          <w:rFonts w:eastAsia="Microsoft YaHei" w:hint="eastAsia"/>
-          <w:sz w:val="22"/>
-          <w:szCs w:val="22"/>
-        </w:rPr>
-        <w:t>open</w:t>
-      </w:r>
-      <w:r>
-        <w:rPr>
-          <w:rFonts w:eastAsia="Microsoft YaHei"/>
+          <w:rFonts w:ascii="Microsoft YaHei" w:eastAsia="Microsoft YaHei" w:hAnsi="Microsoft YaHei" w:hint="eastAsia"/>
+          <w:sz w:val="22"/>
+          <w:szCs w:val="22"/>
+        </w:rPr>
+        <w:t>注意open</w:t>
+      </w:r>
+      <w:r>
+        <w:rPr>
+          <w:rFonts w:ascii="Microsoft YaHei" w:eastAsia="Microsoft YaHei" w:hAnsi="Microsoft YaHei"/>
           <w:sz w:val="22"/>
           <w:szCs w:val="22"/>
         </w:rPr>
@@ -3343,7 +3234,7 @@
       </w:r>
       <w:r>
         <w:rPr>
-          <w:rFonts w:eastAsia="Microsoft YaHei" w:hint="eastAsia"/>
+          <w:rFonts w:ascii="Microsoft YaHei" w:eastAsia="Microsoft YaHei" w:hAnsi="Microsoft YaHei" w:hint="eastAsia"/>
           <w:sz w:val="22"/>
           <w:szCs w:val="22"/>
         </w:rPr>
@@ -3351,7 +3242,7 @@
       </w:r>
       <w:r>
         <w:rPr>
-          <w:rFonts w:eastAsia="Microsoft YaHei"/>
+          <w:rFonts w:ascii="Microsoft YaHei" w:eastAsia="Microsoft YaHei" w:hAnsi="Microsoft YaHei"/>
           <w:sz w:val="22"/>
           <w:szCs w:val="22"/>
         </w:rPr>
@@ -3359,23 +3250,15 @@
       </w:r>
       <w:r>
         <w:rPr>
-          <w:rFonts w:eastAsia="Microsoft YaHei" w:hint="eastAsia"/>
-          <w:sz w:val="22"/>
-          <w:szCs w:val="22"/>
-        </w:rPr>
-        <w:t>，表示的是获取一个文件，用于读取</w:t>
-      </w:r>
-      <w:r>
-        <w:rPr>
-          <w:rFonts w:eastAsia="Microsoft YaHei" w:hint="eastAsia"/>
-          <w:sz w:val="22"/>
-          <w:szCs w:val="22"/>
-        </w:rPr>
-        <w:t>(</w:t>
-      </w:r>
-      <w:r>
-        <w:rPr>
-          <w:rFonts w:eastAsia="Microsoft YaHei"/>
+          <w:rFonts w:ascii="Microsoft YaHei" w:eastAsia="Microsoft YaHei" w:hAnsi="Microsoft YaHei" w:hint="eastAsia"/>
+          <w:sz w:val="22"/>
+          <w:szCs w:val="22"/>
+        </w:rPr>
+        <w:t>，表示的是获取一个文件，用于读取(</w:t>
+      </w:r>
+      <w:r>
+        <w:rPr>
+          <w:rFonts w:ascii="Microsoft YaHei" w:eastAsia="Microsoft YaHei" w:hAnsi="Microsoft YaHei"/>
           <w:sz w:val="22"/>
           <w:szCs w:val="22"/>
         </w:rPr>
@@ -3383,7 +3266,7 @@
       </w:r>
       <w:r>
         <w:rPr>
-          <w:rFonts w:eastAsia="Microsoft YaHei" w:hint="eastAsia"/>
+          <w:rFonts w:ascii="Microsoft YaHei" w:eastAsia="Microsoft YaHei" w:hAnsi="Microsoft YaHei" w:hint="eastAsia"/>
           <w:sz w:val="22"/>
           <w:szCs w:val="22"/>
         </w:rPr>
@@ -3393,19 +3276,18 @@
     <w:p>
       <w:pPr>
         <w:rPr>
-          <w:rFonts w:eastAsia="Microsoft YaHei"/>
-          <w:sz w:val="22"/>
-          <w:szCs w:val="22"/>
-        </w:rPr>
-      </w:pPr>
-      <w:r>
-        <w:rPr>
-          <w:rFonts w:eastAsia="Microsoft YaHei"/>
+          <w:rFonts w:ascii="Microsoft YaHei" w:eastAsia="Microsoft YaHei" w:hAnsi="Microsoft YaHei"/>
+          <w:sz w:val="22"/>
+          <w:szCs w:val="22"/>
+        </w:rPr>
+      </w:pPr>
+      <w:r>
+        <w:rPr>
+          <w:rFonts w:ascii="Microsoft YaHei" w:eastAsia="Microsoft YaHei" w:hAnsi="Microsoft YaHei"/>
           <w:noProof/>
           <w:sz w:val="22"/>
           <w:szCs w:val="22"/>
         </w:rPr>
-        <w:lastRenderedPageBreak/>
         <w:drawing>
           <wp:inline distT="0" distB="0" distL="0" distR="0" wp14:anchorId="65B42EAC" wp14:editId="4C6F5EA4">
             <wp:extent cx="5727700" cy="1866900"/>
@@ -3446,21 +3328,21 @@
     <w:p>
       <w:pPr>
         <w:rPr>
-          <w:rFonts w:eastAsia="Microsoft YaHei"/>
-        </w:rPr>
-      </w:pPr>
-    </w:p>
-    <w:p>
-      <w:pPr>
-        <w:rPr>
-          <w:rFonts w:eastAsia="Microsoft YaHei"/>
-        </w:rPr>
-      </w:pPr>
-    </w:p>
-    <w:p>
-      <w:pPr>
-        <w:rPr>
-          <w:rFonts w:eastAsia="Microsoft YaHei"/>
+          <w:rFonts w:ascii="Microsoft YaHei" w:eastAsia="Microsoft YaHei" w:hAnsi="Microsoft YaHei"/>
+        </w:rPr>
+      </w:pPr>
+    </w:p>
+    <w:p>
+      <w:pPr>
+        <w:rPr>
+          <w:rFonts w:ascii="Microsoft YaHei" w:eastAsia="Microsoft YaHei" w:hAnsi="Microsoft YaHei"/>
+        </w:rPr>
+      </w:pPr>
+    </w:p>
+    <w:p>
+      <w:pPr>
+        <w:rPr>
+          <w:rFonts w:ascii="Microsoft YaHei" w:eastAsia="Microsoft YaHei" w:hAnsi="Microsoft YaHei"/>
         </w:rPr>
       </w:pPr>
     </w:p>
@@ -3475,7 +3357,7 @@
           <w:rFonts w:ascii="Microsoft YaHei" w:eastAsia="Microsoft YaHei" w:hAnsi="Microsoft YaHei"/>
         </w:rPr>
       </w:pPr>
-      <w:bookmarkStart w:id="6" w:name="_Toc51528596"/>
+      <w:bookmarkStart w:id="6" w:name="_Toc52810497"/>
       <w:r>
         <w:rPr>
           <w:rFonts w:ascii="Microsoft YaHei" w:eastAsia="Microsoft YaHei" w:hAnsi="Microsoft YaHei" w:hint="eastAsia"/>
@@ -3487,20 +3369,20 @@
     <w:p>
       <w:pPr>
         <w:rPr>
-          <w:rFonts w:eastAsia="Microsoft YaHei"/>
-          <w:sz w:val="22"/>
-          <w:szCs w:val="22"/>
-        </w:rPr>
-      </w:pPr>
-      <w:r>
-        <w:rPr>
-          <w:rFonts w:eastAsia="Microsoft YaHei"/>
+          <w:rFonts w:ascii="Microsoft YaHei" w:eastAsia="Microsoft YaHei" w:hAnsi="Microsoft YaHei"/>
+          <w:sz w:val="22"/>
+          <w:szCs w:val="22"/>
+        </w:rPr>
+      </w:pPr>
+      <w:r>
+        <w:rPr>
+          <w:rFonts w:ascii="Microsoft YaHei" w:eastAsia="Microsoft YaHei" w:hAnsi="Microsoft YaHei"/>
         </w:rPr>
         <w:tab/>
       </w:r>
       <w:r>
         <w:rPr>
-          <w:rFonts w:eastAsia="Microsoft YaHei" w:hint="eastAsia"/>
+          <w:rFonts w:ascii="Microsoft YaHei" w:eastAsia="Microsoft YaHei" w:hAnsi="Microsoft YaHei" w:hint="eastAsia"/>
           <w:sz w:val="22"/>
           <w:szCs w:val="22"/>
         </w:rPr>
@@ -3508,7 +3390,7 @@
       </w:r>
       <w:r>
         <w:rPr>
-          <w:rFonts w:eastAsia="Microsoft YaHei"/>
+          <w:rFonts w:ascii="Microsoft YaHei" w:eastAsia="Microsoft YaHei" w:hAnsi="Microsoft YaHei"/>
           <w:sz w:val="22"/>
           <w:szCs w:val="22"/>
         </w:rPr>
@@ -3516,7 +3398,7 @@
       </w:r>
       <w:r>
         <w:rPr>
-          <w:rFonts w:eastAsia="Microsoft YaHei" w:hint="eastAsia"/>
+          <w:rFonts w:ascii="Microsoft YaHei" w:eastAsia="Microsoft YaHei" w:hAnsi="Microsoft YaHei" w:hint="eastAsia"/>
           <w:sz w:val="22"/>
           <w:szCs w:val="22"/>
         </w:rPr>
@@ -3524,7 +3406,7 @@
       </w:r>
       <w:r>
         <w:rPr>
-          <w:rFonts w:eastAsia="Microsoft YaHei"/>
+          <w:rFonts w:ascii="Microsoft YaHei" w:eastAsia="Microsoft YaHei" w:hAnsi="Microsoft YaHei"/>
           <w:sz w:val="22"/>
           <w:szCs w:val="22"/>
         </w:rPr>
@@ -3532,7 +3414,7 @@
       </w:r>
       <w:r>
         <w:rPr>
-          <w:rFonts w:eastAsia="Microsoft YaHei" w:hint="eastAsia"/>
+          <w:rFonts w:ascii="Microsoft YaHei" w:eastAsia="Microsoft YaHei" w:hAnsi="Microsoft YaHei" w:hint="eastAsia"/>
           <w:sz w:val="22"/>
           <w:szCs w:val="22"/>
         </w:rPr>
@@ -3540,23 +3422,15 @@
       </w:r>
       <w:r>
         <w:rPr>
-          <w:rFonts w:eastAsia="Microsoft YaHei" w:hint="eastAsia"/>
-          <w:sz w:val="22"/>
-          <w:szCs w:val="22"/>
-        </w:rPr>
-        <w:t>(</w:t>
-      </w:r>
-      <w:r>
-        <w:rPr>
-          <w:rFonts w:eastAsia="Microsoft YaHei" w:hint="eastAsia"/>
-          <w:sz w:val="22"/>
-          <w:szCs w:val="22"/>
-        </w:rPr>
-        <w:t>关于模块会在</w:t>
-      </w:r>
-      <w:r>
-        <w:rPr>
-          <w:rFonts w:eastAsia="Microsoft YaHei" w:hint="eastAsia"/>
+          <w:rFonts w:ascii="Microsoft YaHei" w:eastAsia="Microsoft YaHei" w:hAnsi="Microsoft YaHei" w:hint="eastAsia"/>
+          <w:sz w:val="22"/>
+          <w:szCs w:val="22"/>
+        </w:rPr>
+        <w:t>(关于模块会在1</w:t>
+      </w:r>
+      <w:r>
+        <w:rPr>
+          <w:rFonts w:ascii="Microsoft YaHei" w:eastAsia="Microsoft YaHei" w:hAnsi="Microsoft YaHei"/>
           <w:sz w:val="22"/>
           <w:szCs w:val="22"/>
         </w:rPr>
@@ -3564,15 +3438,7 @@
       </w:r>
       <w:r>
         <w:rPr>
-          <w:rFonts w:eastAsia="Microsoft YaHei"/>
-          <w:sz w:val="22"/>
-          <w:szCs w:val="22"/>
-        </w:rPr>
-        <w:t>1</w:t>
-      </w:r>
-      <w:r>
-        <w:rPr>
-          <w:rFonts w:eastAsia="Microsoft YaHei" w:hint="eastAsia"/>
+          <w:rFonts w:ascii="Microsoft YaHei" w:eastAsia="Microsoft YaHei" w:hAnsi="Microsoft YaHei" w:hint="eastAsia"/>
           <w:sz w:val="22"/>
           <w:szCs w:val="22"/>
         </w:rPr>
@@ -3580,7 +3446,7 @@
       </w:r>
       <w:r>
         <w:rPr>
-          <w:rFonts w:eastAsia="Microsoft YaHei"/>
+          <w:rFonts w:ascii="Microsoft YaHei" w:eastAsia="Microsoft YaHei" w:hAnsi="Microsoft YaHei"/>
           <w:sz w:val="22"/>
           <w:szCs w:val="22"/>
         </w:rPr>
@@ -3588,7 +3454,7 @@
       </w:r>
       <w:r>
         <w:rPr>
-          <w:rFonts w:eastAsia="Microsoft YaHei" w:hint="eastAsia"/>
+          <w:rFonts w:ascii="Microsoft YaHei" w:eastAsia="Microsoft YaHei" w:hAnsi="Microsoft YaHei" w:hint="eastAsia"/>
           <w:sz w:val="22"/>
           <w:szCs w:val="22"/>
         </w:rPr>
@@ -3596,7 +3462,7 @@
       </w:r>
       <w:r>
         <w:rPr>
-          <w:rFonts w:eastAsia="Microsoft YaHei"/>
+          <w:rFonts w:ascii="Microsoft YaHei" w:eastAsia="Microsoft YaHei" w:hAnsi="Microsoft YaHei"/>
           <w:sz w:val="22"/>
           <w:szCs w:val="22"/>
         </w:rPr>
@@ -3604,7 +3470,7 @@
       </w:r>
       <w:r>
         <w:rPr>
-          <w:rFonts w:eastAsia="Microsoft YaHei" w:hint="eastAsia"/>
+          <w:rFonts w:ascii="Microsoft YaHei" w:eastAsia="Microsoft YaHei" w:hAnsi="Microsoft YaHei" w:hint="eastAsia"/>
           <w:sz w:val="22"/>
           <w:szCs w:val="22"/>
         </w:rPr>
@@ -3612,7 +3478,7 @@
       </w:r>
       <w:r>
         <w:rPr>
-          <w:rFonts w:eastAsia="Microsoft YaHei"/>
+          <w:rFonts w:ascii="Microsoft YaHei" w:eastAsia="Microsoft YaHei" w:hAnsi="Microsoft YaHei"/>
           <w:sz w:val="22"/>
           <w:szCs w:val="22"/>
         </w:rPr>
@@ -3620,7 +3486,7 @@
       </w:r>
       <w:r>
         <w:rPr>
-          <w:rFonts w:eastAsia="Microsoft YaHei" w:hint="eastAsia"/>
+          <w:rFonts w:ascii="Microsoft YaHei" w:eastAsia="Microsoft YaHei" w:hAnsi="Microsoft YaHei" w:hint="eastAsia"/>
           <w:sz w:val="22"/>
           <w:szCs w:val="22"/>
         </w:rPr>
@@ -3630,14 +3496,14 @@
     <w:p>
       <w:pPr>
         <w:rPr>
-          <w:rFonts w:eastAsia="Microsoft YaHei"/>
-          <w:sz w:val="22"/>
-          <w:szCs w:val="22"/>
-        </w:rPr>
-      </w:pPr>
-      <w:r>
-        <w:rPr>
-          <w:rFonts w:eastAsia="Microsoft YaHei"/>
+          <w:rFonts w:ascii="Microsoft YaHei" w:eastAsia="Microsoft YaHei" w:hAnsi="Microsoft YaHei"/>
+          <w:sz w:val="22"/>
+          <w:szCs w:val="22"/>
+        </w:rPr>
+      </w:pPr>
+      <w:r>
+        <w:rPr>
+          <w:rFonts w:ascii="Microsoft YaHei" w:eastAsia="Microsoft YaHei" w:hAnsi="Microsoft YaHei"/>
           <w:sz w:val="22"/>
           <w:szCs w:val="22"/>
         </w:rPr>
@@ -3645,7 +3511,7 @@
       </w:r>
       <w:r>
         <w:rPr>
-          <w:rFonts w:eastAsia="Microsoft YaHei" w:hint="eastAsia"/>
+          <w:rFonts w:ascii="Microsoft YaHei" w:eastAsia="Microsoft YaHei" w:hAnsi="Microsoft YaHei" w:hint="eastAsia"/>
           <w:sz w:val="22"/>
           <w:szCs w:val="22"/>
         </w:rPr>
@@ -3653,7 +3519,7 @@
       </w:r>
       <w:r>
         <w:rPr>
-          <w:rFonts w:eastAsia="Microsoft YaHei"/>
+          <w:rFonts w:ascii="Microsoft YaHei" w:eastAsia="Microsoft YaHei" w:hAnsi="Microsoft YaHei"/>
           <w:sz w:val="22"/>
           <w:szCs w:val="22"/>
         </w:rPr>
@@ -3661,7 +3527,7 @@
       </w:r>
       <w:r>
         <w:rPr>
-          <w:rFonts w:eastAsia="Microsoft YaHei" w:hint="eastAsia"/>
+          <w:rFonts w:ascii="Microsoft YaHei" w:eastAsia="Microsoft YaHei" w:hAnsi="Microsoft YaHei" w:hint="eastAsia"/>
           <w:sz w:val="22"/>
           <w:szCs w:val="22"/>
         </w:rPr>
@@ -3671,14 +3537,14 @@
     <w:p>
       <w:pPr>
         <w:rPr>
-          <w:rFonts w:eastAsia="Microsoft YaHei"/>
-          <w:sz w:val="22"/>
-          <w:szCs w:val="22"/>
-        </w:rPr>
-      </w:pPr>
-      <w:r>
-        <w:rPr>
-          <w:rFonts w:eastAsia="Microsoft YaHei"/>
+          <w:rFonts w:ascii="Microsoft YaHei" w:eastAsia="Microsoft YaHei" w:hAnsi="Microsoft YaHei"/>
+          <w:sz w:val="22"/>
+          <w:szCs w:val="22"/>
+        </w:rPr>
+      </w:pPr>
+      <w:r>
+        <w:rPr>
+          <w:rFonts w:ascii="Microsoft YaHei" w:eastAsia="Microsoft YaHei" w:hAnsi="Microsoft YaHei"/>
           <w:noProof/>
           <w:sz w:val="22"/>
           <w:szCs w:val="22"/>
@@ -3723,23 +3589,23 @@
     <w:p>
       <w:pPr>
         <w:rPr>
-          <w:rFonts w:eastAsia="Microsoft YaHei"/>
-          <w:sz w:val="22"/>
-          <w:szCs w:val="22"/>
-        </w:rPr>
-      </w:pPr>
-    </w:p>
-    <w:p>
-      <w:pPr>
-        <w:rPr>
-          <w:rFonts w:eastAsia="Microsoft YaHei"/>
-          <w:sz w:val="22"/>
-          <w:szCs w:val="22"/>
-        </w:rPr>
-      </w:pPr>
-      <w:r>
-        <w:rPr>
-          <w:rFonts w:eastAsia="Microsoft YaHei"/>
+          <w:rFonts w:ascii="Microsoft YaHei" w:eastAsia="Microsoft YaHei" w:hAnsi="Microsoft YaHei"/>
+          <w:sz w:val="22"/>
+          <w:szCs w:val="22"/>
+        </w:rPr>
+      </w:pPr>
+    </w:p>
+    <w:p>
+      <w:pPr>
+        <w:rPr>
+          <w:rFonts w:ascii="Microsoft YaHei" w:eastAsia="Microsoft YaHei" w:hAnsi="Microsoft YaHei"/>
+          <w:sz w:val="22"/>
+          <w:szCs w:val="22"/>
+        </w:rPr>
+      </w:pPr>
+      <w:r>
+        <w:rPr>
+          <w:rFonts w:ascii="Microsoft YaHei" w:eastAsia="Microsoft YaHei" w:hAnsi="Microsoft YaHei"/>
           <w:sz w:val="22"/>
           <w:szCs w:val="22"/>
         </w:rPr>
@@ -3747,23 +3613,15 @@
       </w:r>
       <w:r>
         <w:rPr>
-          <w:rFonts w:eastAsia="Microsoft YaHei" w:hint="eastAsia"/>
-          <w:sz w:val="22"/>
-          <w:szCs w:val="22"/>
-        </w:rPr>
-        <w:t>有开发经验或者使用过环境变量的同学可能知道，</w:t>
-      </w:r>
-      <w:r>
-        <w:rPr>
-          <w:rFonts w:eastAsia="Microsoft YaHei" w:hint="eastAsia"/>
-          <w:sz w:val="22"/>
-          <w:szCs w:val="22"/>
-        </w:rPr>
-        <w:t>在操作系统中定义的环境变量，全部保存在</w:t>
-      </w:r>
-      <w:r>
-        <w:rPr>
-          <w:rFonts w:eastAsia="Microsoft YaHei"/>
+          <w:rFonts w:ascii="Microsoft YaHei" w:eastAsia="Microsoft YaHei" w:hAnsi="Microsoft YaHei" w:hint="eastAsia"/>
+          <w:sz w:val="22"/>
+          <w:szCs w:val="22"/>
+        </w:rPr>
+        <w:t>有开发经验或者使用过环境变量的同学可能知道，在操作系统中定义的环境变量，全部保存在</w:t>
+      </w:r>
+      <w:r>
+        <w:rPr>
+          <w:rFonts w:ascii="Microsoft YaHei" w:eastAsia="Microsoft YaHei" w:hAnsi="Microsoft YaHei"/>
           <w:sz w:val="22"/>
           <w:szCs w:val="22"/>
         </w:rPr>
@@ -3771,72 +3629,24 @@
       </w:r>
       <w:r>
         <w:rPr>
-          <w:rFonts w:eastAsia="Microsoft YaHei" w:hint="eastAsia"/>
-          <w:sz w:val="22"/>
-          <w:szCs w:val="22"/>
-        </w:rPr>
-        <w:t>这个变量中，</w:t>
-      </w:r>
-      <w:r>
-        <w:rPr>
-          <w:rFonts w:eastAsia="Microsoft YaHei" w:hint="eastAsia"/>
-          <w:sz w:val="22"/>
-          <w:szCs w:val="22"/>
-        </w:rPr>
-        <w:t>也</w:t>
-      </w:r>
-      <w:r>
-        <w:rPr>
-          <w:rFonts w:eastAsia="Microsoft YaHei" w:hint="eastAsia"/>
-          <w:sz w:val="22"/>
-          <w:szCs w:val="22"/>
-        </w:rPr>
-        <w:t>可以</w:t>
-      </w:r>
-      <w:r>
-        <w:rPr>
-          <w:rFonts w:eastAsia="Microsoft YaHei" w:hint="eastAsia"/>
-          <w:sz w:val="22"/>
-          <w:szCs w:val="22"/>
-        </w:rPr>
-        <w:t>在</w:t>
-      </w:r>
-      <w:r>
-        <w:rPr>
-          <w:rFonts w:eastAsia="Microsoft YaHei" w:hint="eastAsia"/>
-          <w:sz w:val="22"/>
-          <w:szCs w:val="22"/>
-        </w:rPr>
-        <w:t>Python</w:t>
-      </w:r>
-      <w:r>
-        <w:rPr>
-          <w:rFonts w:eastAsia="Microsoft YaHei" w:hint="eastAsia"/>
-          <w:sz w:val="22"/>
-          <w:szCs w:val="22"/>
-        </w:rPr>
-        <w:t>中</w:t>
-      </w:r>
-      <w:r>
-        <w:rPr>
-          <w:rFonts w:eastAsia="Microsoft YaHei" w:hint="eastAsia"/>
-          <w:sz w:val="22"/>
-          <w:szCs w:val="22"/>
-        </w:rPr>
-        <w:t>直接查看：</w:t>
-      </w:r>
-    </w:p>
-    <w:p>
-      <w:pPr>
-        <w:rPr>
-          <w:rFonts w:eastAsia="Microsoft YaHei"/>
-          <w:sz w:val="22"/>
-          <w:szCs w:val="22"/>
-        </w:rPr>
-      </w:pPr>
-      <w:r>
-        <w:rPr>
-          <w:rFonts w:eastAsia="Microsoft YaHei"/>
+          <w:rFonts w:ascii="Microsoft YaHei" w:eastAsia="Microsoft YaHei" w:hAnsi="Microsoft YaHei" w:hint="eastAsia"/>
+          <w:sz w:val="22"/>
+          <w:szCs w:val="22"/>
+        </w:rPr>
+        <w:t>这个变量中，也可以在Python中直接查看：</w:t>
+      </w:r>
+    </w:p>
+    <w:p>
+      <w:pPr>
+        <w:rPr>
+          <w:rFonts w:ascii="Microsoft YaHei" w:eastAsia="Microsoft YaHei" w:hAnsi="Microsoft YaHei"/>
+          <w:sz w:val="22"/>
+          <w:szCs w:val="22"/>
+        </w:rPr>
+      </w:pPr>
+      <w:r>
+        <w:rPr>
+          <w:rFonts w:ascii="Microsoft YaHei" w:eastAsia="Microsoft YaHei" w:hAnsi="Microsoft YaHei"/>
           <w:noProof/>
           <w:sz w:val="22"/>
           <w:szCs w:val="22"/>
@@ -3881,23 +3691,23 @@
     <w:p>
       <w:pPr>
         <w:rPr>
-          <w:rFonts w:eastAsia="Microsoft YaHei"/>
-          <w:sz w:val="22"/>
-          <w:szCs w:val="22"/>
-        </w:rPr>
-      </w:pPr>
-    </w:p>
-    <w:p>
-      <w:pPr>
-        <w:rPr>
-          <w:rFonts w:eastAsia="Microsoft YaHei"/>
-          <w:sz w:val="22"/>
-          <w:szCs w:val="22"/>
-        </w:rPr>
-      </w:pPr>
-      <w:r>
-        <w:rPr>
-          <w:rFonts w:eastAsia="Microsoft YaHei"/>
+          <w:rFonts w:ascii="Microsoft YaHei" w:eastAsia="Microsoft YaHei" w:hAnsi="Microsoft YaHei"/>
+          <w:sz w:val="22"/>
+          <w:szCs w:val="22"/>
+        </w:rPr>
+      </w:pPr>
+    </w:p>
+    <w:p>
+      <w:pPr>
+        <w:rPr>
+          <w:rFonts w:ascii="Microsoft YaHei" w:eastAsia="Microsoft YaHei" w:hAnsi="Microsoft YaHei"/>
+          <w:sz w:val="22"/>
+          <w:szCs w:val="22"/>
+        </w:rPr>
+      </w:pPr>
+      <w:r>
+        <w:rPr>
+          <w:rFonts w:ascii="Microsoft YaHei" w:eastAsia="Microsoft YaHei" w:hAnsi="Microsoft YaHei"/>
           <w:sz w:val="22"/>
           <w:szCs w:val="22"/>
         </w:rPr>
@@ -3905,7 +3715,7 @@
       </w:r>
       <w:r>
         <w:rPr>
-          <w:rFonts w:eastAsia="Microsoft YaHei" w:hint="eastAsia"/>
+          <w:rFonts w:ascii="Microsoft YaHei" w:eastAsia="Microsoft YaHei" w:hAnsi="Microsoft YaHei" w:hint="eastAsia"/>
           <w:sz w:val="22"/>
           <w:szCs w:val="22"/>
         </w:rPr>
@@ -3913,7 +3723,7 @@
       </w:r>
       <w:r>
         <w:rPr>
-          <w:rFonts w:eastAsia="Microsoft YaHei"/>
+          <w:rFonts w:ascii="Microsoft YaHei" w:eastAsia="Microsoft YaHei" w:hAnsi="Microsoft YaHei"/>
           <w:sz w:val="22"/>
           <w:szCs w:val="22"/>
         </w:rPr>
@@ -3921,7 +3731,7 @@
       </w:r>
       <w:r>
         <w:rPr>
-          <w:rFonts w:eastAsia="Microsoft YaHei" w:hint="eastAsia"/>
+          <w:rFonts w:ascii="Microsoft YaHei" w:eastAsia="Microsoft YaHei" w:hAnsi="Microsoft YaHei" w:hint="eastAsia"/>
           <w:sz w:val="22"/>
           <w:szCs w:val="22"/>
         </w:rPr>
@@ -3929,7 +3739,7 @@
       </w:r>
       <w:r>
         <w:rPr>
-          <w:rFonts w:eastAsia="Microsoft YaHei"/>
+          <w:rFonts w:ascii="Microsoft YaHei" w:eastAsia="Microsoft YaHei" w:hAnsi="Microsoft YaHei"/>
           <w:sz w:val="22"/>
           <w:szCs w:val="22"/>
         </w:rPr>
@@ -3937,7 +3747,7 @@
       </w:r>
       <w:r>
         <w:rPr>
-          <w:rFonts w:eastAsia="Microsoft YaHei" w:hint="eastAsia"/>
+          <w:rFonts w:ascii="Microsoft YaHei" w:eastAsia="Microsoft YaHei" w:hAnsi="Microsoft YaHei" w:hint="eastAsia"/>
           <w:sz w:val="22"/>
           <w:szCs w:val="22"/>
         </w:rPr>
@@ -3945,7 +3755,7 @@
       </w:r>
       <w:r>
         <w:rPr>
-          <w:rFonts w:eastAsia="Microsoft YaHei"/>
+          <w:rFonts w:ascii="Microsoft YaHei" w:eastAsia="Microsoft YaHei" w:hAnsi="Microsoft YaHei"/>
           <w:sz w:val="22"/>
           <w:szCs w:val="22"/>
         </w:rPr>
@@ -3953,7 +3763,7 @@
       </w:r>
       <w:r>
         <w:rPr>
-          <w:rFonts w:eastAsia="Microsoft YaHei" w:hint="eastAsia"/>
+          <w:rFonts w:ascii="Microsoft YaHei" w:eastAsia="Microsoft YaHei" w:hAnsi="Microsoft YaHei" w:hint="eastAsia"/>
           <w:sz w:val="22"/>
           <w:szCs w:val="22"/>
         </w:rPr>
@@ -3963,14 +3773,14 @@
     <w:p>
       <w:pPr>
         <w:rPr>
-          <w:rFonts w:eastAsia="Microsoft YaHei"/>
-          <w:sz w:val="22"/>
-          <w:szCs w:val="22"/>
-        </w:rPr>
-      </w:pPr>
-      <w:r>
-        <w:rPr>
-          <w:rFonts w:eastAsia="Microsoft YaHei"/>
+          <w:rFonts w:ascii="Microsoft YaHei" w:eastAsia="Microsoft YaHei" w:hAnsi="Microsoft YaHei"/>
+          <w:sz w:val="22"/>
+          <w:szCs w:val="22"/>
+        </w:rPr>
+      </w:pPr>
+      <w:r>
+        <w:rPr>
+          <w:rFonts w:ascii="Microsoft YaHei" w:eastAsia="Microsoft YaHei" w:hAnsi="Microsoft YaHei"/>
           <w:noProof/>
           <w:sz w:val="22"/>
           <w:szCs w:val="22"/>
@@ -4016,23 +3826,23 @@
     <w:p>
       <w:pPr>
         <w:rPr>
-          <w:rFonts w:eastAsia="Microsoft YaHei"/>
-          <w:sz w:val="22"/>
-          <w:szCs w:val="22"/>
-        </w:rPr>
-      </w:pPr>
-    </w:p>
-    <w:p>
-      <w:pPr>
-        <w:rPr>
-          <w:rFonts w:eastAsia="Microsoft YaHei"/>
-          <w:sz w:val="22"/>
-          <w:szCs w:val="22"/>
-        </w:rPr>
-      </w:pPr>
-      <w:r>
-        <w:rPr>
-          <w:rFonts w:eastAsia="Microsoft YaHei"/>
+          <w:rFonts w:ascii="Microsoft YaHei" w:eastAsia="Microsoft YaHei" w:hAnsi="Microsoft YaHei"/>
+          <w:sz w:val="22"/>
+          <w:szCs w:val="22"/>
+        </w:rPr>
+      </w:pPr>
+    </w:p>
+    <w:p>
+      <w:pPr>
+        <w:rPr>
+          <w:rFonts w:ascii="Microsoft YaHei" w:eastAsia="Microsoft YaHei" w:hAnsi="Microsoft YaHei"/>
+          <w:sz w:val="22"/>
+          <w:szCs w:val="22"/>
+        </w:rPr>
+      </w:pPr>
+      <w:r>
+        <w:rPr>
+          <w:rFonts w:ascii="Microsoft YaHei" w:eastAsia="Microsoft YaHei" w:hAnsi="Microsoft YaHei"/>
           <w:sz w:val="22"/>
           <w:szCs w:val="22"/>
         </w:rPr>
@@ -4040,55 +3850,15 @@
       </w:r>
       <w:r>
         <w:rPr>
-          <w:rFonts w:eastAsia="Microsoft YaHei" w:hint="eastAsia"/>
-          <w:sz w:val="22"/>
-          <w:szCs w:val="22"/>
-        </w:rPr>
-        <w:t>注意上面的示例中，</w:t>
-      </w:r>
-      <w:r>
-        <w:rPr>
-          <w:rFonts w:eastAsia="Microsoft YaHei" w:hint="eastAsia"/>
-          <w:sz w:val="22"/>
-          <w:szCs w:val="22"/>
-        </w:rPr>
-        <w:t>把两个路径合成一个时，不要直接</w:t>
-      </w:r>
-      <w:r>
-        <w:rPr>
-          <w:rFonts w:eastAsia="Microsoft YaHei" w:hint="eastAsia"/>
-          <w:sz w:val="22"/>
-          <w:szCs w:val="22"/>
-        </w:rPr>
-        <w:t>手动输入路径的字符串</w:t>
-      </w:r>
-      <w:r>
-        <w:rPr>
-          <w:rFonts w:eastAsia="Microsoft YaHei" w:hint="eastAsia"/>
-          <w:sz w:val="22"/>
-          <w:szCs w:val="22"/>
-        </w:rPr>
-        <w:t>，</w:t>
-      </w:r>
-      <w:r>
-        <w:rPr>
-          <w:rFonts w:eastAsia="Microsoft YaHei" w:hint="eastAsia"/>
-          <w:sz w:val="22"/>
-          <w:szCs w:val="22"/>
-        </w:rPr>
-        <w:t>而是</w:t>
-      </w:r>
-      <w:r>
-        <w:rPr>
-          <w:rFonts w:eastAsia="Microsoft YaHei" w:hint="eastAsia"/>
-          <w:sz w:val="22"/>
-          <w:szCs w:val="22"/>
-        </w:rPr>
-        <w:t>通过</w:t>
-      </w:r>
-      <w:r>
-        <w:rPr>
-          <w:rFonts w:eastAsia="Microsoft YaHei"/>
+          <w:rFonts w:ascii="Microsoft YaHei" w:eastAsia="Microsoft YaHei" w:hAnsi="Microsoft YaHei" w:hint="eastAsia"/>
+          <w:sz w:val="22"/>
+          <w:szCs w:val="22"/>
+        </w:rPr>
+        <w:t>注意上面的示例中，把两个路径合成一个时，不要直接手动输入路径的字符串，而是通过</w:t>
+      </w:r>
+      <w:r>
+        <w:rPr>
+          <w:rFonts w:ascii="Microsoft YaHei" w:eastAsia="Microsoft YaHei" w:hAnsi="Microsoft YaHei"/>
           <w:sz w:val="22"/>
           <w:szCs w:val="22"/>
         </w:rPr>
@@ -4096,7 +3866,7 @@
       </w:r>
       <w:r>
         <w:rPr>
-          <w:rFonts w:eastAsia="Microsoft YaHei" w:hint="eastAsia"/>
+          <w:rFonts w:ascii="Microsoft YaHei" w:eastAsia="Microsoft YaHei" w:hAnsi="Microsoft YaHei" w:hint="eastAsia"/>
           <w:sz w:val="22"/>
           <w:szCs w:val="22"/>
         </w:rPr>
@@ -4104,7 +3874,7 @@
       </w:r>
       <w:r>
         <w:rPr>
-          <w:rFonts w:eastAsia="Microsoft YaHei" w:hint="eastAsia"/>
+          <w:rFonts w:ascii="Microsoft YaHei" w:eastAsia="Microsoft YaHei" w:hAnsi="Microsoft YaHei" w:hint="eastAsia"/>
           <w:sz w:val="22"/>
           <w:szCs w:val="22"/>
         </w:rPr>
@@ -4112,23 +3882,15 @@
       </w:r>
       <w:r>
         <w:rPr>
-          <w:rFonts w:eastAsia="Microsoft YaHei" w:hint="eastAsia"/>
-          <w:sz w:val="22"/>
-          <w:szCs w:val="22"/>
-        </w:rPr>
-        <w:t>这是因为</w:t>
-      </w:r>
-      <w:r>
-        <w:rPr>
-          <w:rFonts w:eastAsia="Microsoft YaHei" w:hint="eastAsia"/>
-          <w:sz w:val="22"/>
-          <w:szCs w:val="22"/>
-        </w:rPr>
-        <w:t>在</w:t>
-      </w:r>
-      <w:r>
-        <w:rPr>
-          <w:rFonts w:eastAsia="Microsoft YaHei"/>
+          <w:rFonts w:ascii="Microsoft YaHei" w:eastAsia="Microsoft YaHei" w:hAnsi="Microsoft YaHei" w:hint="eastAsia"/>
+          <w:sz w:val="22"/>
+          <w:szCs w:val="22"/>
+        </w:rPr>
+        <w:t>这是因为在</w:t>
+      </w:r>
+      <w:r>
+        <w:rPr>
+          <w:rFonts w:ascii="Microsoft YaHei" w:eastAsia="Microsoft YaHei" w:hAnsi="Microsoft YaHei"/>
           <w:sz w:val="22"/>
           <w:szCs w:val="22"/>
         </w:rPr>
@@ -4136,23 +3898,15 @@
       </w:r>
       <w:r>
         <w:rPr>
-          <w:rFonts w:eastAsia="Microsoft YaHei" w:hint="eastAsia"/>
-          <w:sz w:val="22"/>
-          <w:szCs w:val="22"/>
-        </w:rPr>
-        <w:t>操作系统</w:t>
-      </w:r>
-      <w:r>
-        <w:rPr>
-          <w:rFonts w:eastAsia="Microsoft YaHei" w:hint="eastAsia"/>
-          <w:sz w:val="22"/>
-          <w:szCs w:val="22"/>
-        </w:rPr>
-        <w:t>下，</w:t>
-      </w:r>
-      <w:r>
-        <w:rPr>
-          <w:rFonts w:eastAsia="Microsoft YaHei"/>
+          <w:rFonts w:ascii="Microsoft YaHei" w:eastAsia="Microsoft YaHei" w:hAnsi="Microsoft YaHei" w:hint="eastAsia"/>
+          <w:sz w:val="22"/>
+          <w:szCs w:val="22"/>
+        </w:rPr>
+        <w:t>操作系统下，</w:t>
+      </w:r>
+      <w:r>
+        <w:rPr>
+          <w:rFonts w:ascii="Microsoft YaHei" w:eastAsia="Microsoft YaHei" w:hAnsi="Microsoft YaHei"/>
           <w:sz w:val="22"/>
           <w:szCs w:val="22"/>
         </w:rPr>
@@ -4160,31 +3914,15 @@
       </w:r>
       <w:r>
         <w:rPr>
-          <w:rFonts w:eastAsia="Microsoft YaHei" w:hint="eastAsia"/>
-          <w:sz w:val="22"/>
-          <w:szCs w:val="22"/>
-        </w:rPr>
-        <w:t>返回</w:t>
-      </w:r>
-      <w:r>
-        <w:rPr>
-          <w:rFonts w:eastAsia="Microsoft YaHei" w:hint="eastAsia"/>
-          <w:sz w:val="22"/>
-          <w:szCs w:val="22"/>
-        </w:rPr>
-        <w:t>的字符串像下面这种</w:t>
-      </w:r>
-      <w:r>
-        <w:rPr>
-          <w:rFonts w:eastAsia="Microsoft YaHei" w:hint="eastAsia"/>
-          <w:sz w:val="22"/>
-          <w:szCs w:val="22"/>
-        </w:rPr>
-        <w:t>：</w:t>
-      </w:r>
-      <w:r>
-        <w:rPr>
-          <w:rFonts w:eastAsia="Microsoft YaHei"/>
+          <w:rFonts w:ascii="Microsoft YaHei" w:eastAsia="Microsoft YaHei" w:hAnsi="Microsoft YaHei" w:hint="eastAsia"/>
+          <w:sz w:val="22"/>
+          <w:szCs w:val="22"/>
+        </w:rPr>
+        <w:t>返回的字符串像下面这种：</w:t>
+      </w:r>
+      <w:r>
+        <w:rPr>
+          <w:rFonts w:ascii="Microsoft YaHei" w:eastAsia="Microsoft YaHei" w:hAnsi="Microsoft YaHei"/>
           <w:sz w:val="22"/>
           <w:szCs w:val="22"/>
         </w:rPr>
@@ -4192,47 +3930,23 @@
       </w:r>
       <w:r>
         <w:rPr>
-          <w:rFonts w:eastAsia="Microsoft YaHei" w:hint="eastAsia"/>
-          <w:sz w:val="22"/>
-          <w:szCs w:val="22"/>
-        </w:rPr>
-        <w:t>。而在</w:t>
-      </w:r>
-      <w:r>
-        <w:rPr>
-          <w:rFonts w:eastAsia="Microsoft YaHei" w:hint="eastAsia"/>
-          <w:sz w:val="22"/>
-          <w:szCs w:val="22"/>
-        </w:rPr>
-        <w:t>Windows</w:t>
-      </w:r>
-      <w:r>
-        <w:rPr>
-          <w:rFonts w:eastAsia="Microsoft YaHei" w:hint="eastAsia"/>
-          <w:sz w:val="22"/>
-          <w:szCs w:val="22"/>
-        </w:rPr>
-        <w:t>操作系统里，</w:t>
-      </w:r>
-      <w:r>
-        <w:rPr>
-          <w:rFonts w:eastAsia="Microsoft YaHei" w:hint="eastAsia"/>
-          <w:sz w:val="22"/>
-          <w:szCs w:val="22"/>
-        </w:rPr>
-        <w:t>表示路径的字符串像下面这种：“</w:t>
-      </w:r>
-      <w:r>
-        <w:rPr>
-          <w:rFonts w:eastAsia="Microsoft YaHei" w:hint="eastAsia"/>
-          <w:sz w:val="22"/>
-          <w:szCs w:val="22"/>
-        </w:rPr>
-        <w:t>C</w:t>
-      </w:r>
-      <w:r>
-        <w:rPr>
-          <w:rFonts w:eastAsia="Microsoft YaHei"/>
+          <w:rFonts w:ascii="Microsoft YaHei" w:eastAsia="Microsoft YaHei" w:hAnsi="Microsoft YaHei" w:hint="eastAsia"/>
+          <w:sz w:val="22"/>
+          <w:szCs w:val="22"/>
+        </w:rPr>
+        <w:t>。而在Windows操作系统里，</w:t>
+      </w:r>
+      <w:r>
+        <w:rPr>
+          <w:rFonts w:ascii="Microsoft YaHei" w:eastAsia="Microsoft YaHei" w:hAnsi="Microsoft YaHei" w:hint="eastAsia"/>
+          <w:sz w:val="22"/>
+          <w:szCs w:val="22"/>
+        </w:rPr>
+        <w:t>表示路径的字符串像下面这种：“C</w:t>
+      </w:r>
+      <w:r>
+        <w:rPr>
+          <w:rFonts w:ascii="Microsoft YaHei" w:eastAsia="Microsoft YaHei" w:hAnsi="Microsoft YaHei"/>
           <w:sz w:val="22"/>
           <w:szCs w:val="22"/>
         </w:rPr>
@@ -4240,56 +3954,24 @@
       </w:r>
       <w:r>
         <w:rPr>
-          <w:rFonts w:eastAsia="Microsoft YaHei" w:hint="eastAsia"/>
-          <w:sz w:val="22"/>
-          <w:szCs w:val="22"/>
-        </w:rPr>
-        <w:t>“。</w:t>
-      </w:r>
-      <w:r>
-        <w:rPr>
-          <w:rFonts w:eastAsia="Microsoft YaHei" w:hint="eastAsia"/>
-          <w:sz w:val="22"/>
-          <w:szCs w:val="22"/>
-        </w:rPr>
-        <w:t>Python</w:t>
-      </w:r>
-      <w:r>
-        <w:rPr>
-          <w:rFonts w:eastAsia="Microsoft YaHei" w:hint="eastAsia"/>
-          <w:sz w:val="22"/>
-          <w:szCs w:val="22"/>
-        </w:rPr>
-        <w:t>会帮助我们</w:t>
-      </w:r>
-      <w:r>
-        <w:rPr>
-          <w:rFonts w:eastAsia="Microsoft YaHei" w:hint="eastAsia"/>
-          <w:sz w:val="22"/>
-          <w:szCs w:val="22"/>
-        </w:rPr>
-        <w:t>正确处理不同操作系统的路径分隔符。</w:t>
-      </w:r>
-      <w:r>
-        <w:rPr>
-          <w:rFonts w:eastAsia="Microsoft YaHei" w:hint="eastAsia"/>
-          <w:sz w:val="22"/>
-          <w:szCs w:val="22"/>
-        </w:rPr>
-        <w:t>下面的示例是删除文件夹：</w:t>
-      </w:r>
-    </w:p>
-    <w:p>
-      <w:pPr>
-        <w:rPr>
-          <w:rFonts w:eastAsia="Microsoft YaHei"/>
-          <w:sz w:val="22"/>
-          <w:szCs w:val="22"/>
-        </w:rPr>
-      </w:pPr>
-      <w:r>
-        <w:rPr>
-          <w:rFonts w:eastAsia="Microsoft YaHei"/>
+          <w:rFonts w:ascii="Microsoft YaHei" w:eastAsia="Microsoft YaHei" w:hAnsi="Microsoft YaHei" w:hint="eastAsia"/>
+          <w:sz w:val="22"/>
+          <w:szCs w:val="22"/>
+        </w:rPr>
+        <w:t>“。Python会帮助我们正确处理不同操作系统的路径分隔符。下面的示例是删除文件夹：</w:t>
+      </w:r>
+    </w:p>
+    <w:p>
+      <w:pPr>
+        <w:rPr>
+          <w:rFonts w:ascii="Microsoft YaHei" w:eastAsia="Microsoft YaHei" w:hAnsi="Microsoft YaHei"/>
+          <w:sz w:val="22"/>
+          <w:szCs w:val="22"/>
+        </w:rPr>
+      </w:pPr>
+      <w:r>
+        <w:rPr>
+          <w:rFonts w:ascii="Microsoft YaHei" w:eastAsia="Microsoft YaHei" w:hAnsi="Microsoft YaHei"/>
           <w:noProof/>
           <w:sz w:val="22"/>
           <w:szCs w:val="22"/>
@@ -4334,23 +4016,23 @@
     <w:p>
       <w:pPr>
         <w:rPr>
-          <w:rFonts w:eastAsia="Microsoft YaHei"/>
-          <w:sz w:val="22"/>
-          <w:szCs w:val="22"/>
-        </w:rPr>
-      </w:pPr>
-    </w:p>
-    <w:p>
-      <w:pPr>
-        <w:rPr>
-          <w:rFonts w:eastAsia="Microsoft YaHei"/>
-          <w:sz w:val="22"/>
-          <w:szCs w:val="22"/>
-        </w:rPr>
-      </w:pPr>
-      <w:r>
-        <w:rPr>
-          <w:rFonts w:eastAsia="Microsoft YaHei"/>
+          <w:rFonts w:ascii="Microsoft YaHei" w:eastAsia="Microsoft YaHei" w:hAnsi="Microsoft YaHei"/>
+          <w:sz w:val="22"/>
+          <w:szCs w:val="22"/>
+        </w:rPr>
+      </w:pPr>
+    </w:p>
+    <w:p>
+      <w:pPr>
+        <w:rPr>
+          <w:rFonts w:ascii="Microsoft YaHei" w:eastAsia="Microsoft YaHei" w:hAnsi="Microsoft YaHei"/>
+          <w:sz w:val="22"/>
+          <w:szCs w:val="22"/>
+        </w:rPr>
+      </w:pPr>
+      <w:r>
+        <w:rPr>
+          <w:rFonts w:ascii="Microsoft YaHei" w:eastAsia="Microsoft YaHei" w:hAnsi="Microsoft YaHei"/>
           <w:sz w:val="22"/>
           <w:szCs w:val="22"/>
         </w:rPr>
@@ -4358,7 +4040,7 @@
       </w:r>
       <w:r>
         <w:rPr>
-          <w:rFonts w:eastAsia="Microsoft YaHei" w:hint="eastAsia"/>
+          <w:rFonts w:ascii="Microsoft YaHei" w:eastAsia="Microsoft YaHei" w:hAnsi="Microsoft YaHei" w:hint="eastAsia"/>
           <w:sz w:val="22"/>
           <w:szCs w:val="22"/>
         </w:rPr>
@@ -4366,7 +4048,7 @@
       </w:r>
       <w:r>
         <w:rPr>
-          <w:rFonts w:eastAsia="Microsoft YaHei"/>
+          <w:rFonts w:ascii="Microsoft YaHei" w:eastAsia="Microsoft YaHei" w:hAnsi="Microsoft YaHei"/>
           <w:sz w:val="22"/>
           <w:szCs w:val="22"/>
         </w:rPr>
@@ -4374,7 +4056,7 @@
       </w:r>
       <w:r>
         <w:rPr>
-          <w:rFonts w:eastAsia="Microsoft YaHei" w:hint="eastAsia"/>
+          <w:rFonts w:ascii="Microsoft YaHei" w:eastAsia="Microsoft YaHei" w:hAnsi="Microsoft YaHei" w:hint="eastAsia"/>
           <w:sz w:val="22"/>
           <w:szCs w:val="22"/>
         </w:rPr>
@@ -4384,14 +4066,14 @@
     <w:p>
       <w:pPr>
         <w:rPr>
-          <w:rFonts w:eastAsia="Microsoft YaHei"/>
-          <w:sz w:val="22"/>
-          <w:szCs w:val="22"/>
-        </w:rPr>
-      </w:pPr>
-      <w:r>
-        <w:rPr>
-          <w:rFonts w:eastAsia="Microsoft YaHei"/>
+          <w:rFonts w:ascii="Microsoft YaHei" w:eastAsia="Microsoft YaHei" w:hAnsi="Microsoft YaHei"/>
+          <w:sz w:val="22"/>
+          <w:szCs w:val="22"/>
+        </w:rPr>
+      </w:pPr>
+      <w:r>
+        <w:rPr>
+          <w:rFonts w:ascii="Microsoft YaHei" w:eastAsia="Microsoft YaHei" w:hAnsi="Microsoft YaHei"/>
           <w:noProof/>
           <w:sz w:val="22"/>
           <w:szCs w:val="22"/>
@@ -4436,23 +4118,23 @@
     <w:p>
       <w:pPr>
         <w:rPr>
-          <w:rFonts w:eastAsia="Microsoft YaHei"/>
-          <w:sz w:val="22"/>
-          <w:szCs w:val="22"/>
-        </w:rPr>
-      </w:pPr>
-    </w:p>
-    <w:p>
-      <w:pPr>
-        <w:rPr>
-          <w:rFonts w:eastAsia="Microsoft YaHei"/>
-          <w:sz w:val="22"/>
-          <w:szCs w:val="22"/>
-        </w:rPr>
-      </w:pPr>
-      <w:r>
-        <w:rPr>
-          <w:rFonts w:eastAsia="Microsoft YaHei"/>
+          <w:rFonts w:ascii="Microsoft YaHei" w:eastAsia="Microsoft YaHei" w:hAnsi="Microsoft YaHei"/>
+          <w:sz w:val="22"/>
+          <w:szCs w:val="22"/>
+        </w:rPr>
+      </w:pPr>
+    </w:p>
+    <w:p>
+      <w:pPr>
+        <w:rPr>
+          <w:rFonts w:ascii="Microsoft YaHei" w:eastAsia="Microsoft YaHei" w:hAnsi="Microsoft YaHei"/>
+          <w:sz w:val="22"/>
+          <w:szCs w:val="22"/>
+        </w:rPr>
+      </w:pPr>
+      <w:r>
+        <w:rPr>
+          <w:rFonts w:ascii="Microsoft YaHei" w:eastAsia="Microsoft YaHei" w:hAnsi="Microsoft YaHei"/>
           <w:sz w:val="22"/>
           <w:szCs w:val="22"/>
         </w:rPr>
@@ -4460,7 +4142,7 @@
       </w:r>
       <w:r>
         <w:rPr>
-          <w:rFonts w:eastAsia="Microsoft YaHei" w:hint="eastAsia"/>
+          <w:rFonts w:ascii="Microsoft YaHei" w:eastAsia="Microsoft YaHei" w:hAnsi="Microsoft YaHei" w:hint="eastAsia"/>
           <w:sz w:val="22"/>
           <w:szCs w:val="22"/>
         </w:rPr>
@@ -4470,14 +4152,14 @@
     <w:p>
       <w:pPr>
         <w:rPr>
-          <w:rFonts w:eastAsia="Microsoft YaHei"/>
-          <w:sz w:val="22"/>
-          <w:szCs w:val="22"/>
-        </w:rPr>
-      </w:pPr>
-      <w:r>
-        <w:rPr>
-          <w:rFonts w:eastAsia="Microsoft YaHei"/>
+          <w:rFonts w:ascii="Microsoft YaHei" w:eastAsia="Microsoft YaHei" w:hAnsi="Microsoft YaHei"/>
+          <w:sz w:val="22"/>
+          <w:szCs w:val="22"/>
+        </w:rPr>
+      </w:pPr>
+      <w:r>
+        <w:rPr>
+          <w:rFonts w:ascii="Microsoft YaHei" w:eastAsia="Microsoft YaHei" w:hAnsi="Microsoft YaHei"/>
           <w:noProof/>
           <w:sz w:val="22"/>
           <w:szCs w:val="22"/>
@@ -4522,7 +4204,7 @@
     <w:p>
       <w:pPr>
         <w:rPr>
-          <w:rFonts w:eastAsia="Microsoft YaHei"/>
+          <w:rFonts w:ascii="Microsoft YaHei" w:eastAsia="Microsoft YaHei" w:hAnsi="Microsoft YaHei"/>
         </w:rPr>
       </w:pPr>
     </w:p>
@@ -4537,11 +4219,12 @@
           <w:rFonts w:ascii="Microsoft YaHei" w:eastAsia="Microsoft YaHei" w:hAnsi="Microsoft YaHei"/>
         </w:rPr>
       </w:pPr>
-      <w:bookmarkStart w:id="7" w:name="_Toc51528597"/>
-      <w:r>
-        <w:rPr>
-          <w:rFonts w:ascii="Microsoft YaHei" w:eastAsia="Microsoft YaHei" w:hAnsi="Microsoft YaHei" w:hint="eastAsia"/>
-        </w:rPr>
+      <w:bookmarkStart w:id="7" w:name="_Toc52810498"/>
+      <w:r>
+        <w:rPr>
+          <w:rFonts w:ascii="Microsoft YaHei" w:eastAsia="Microsoft YaHei" w:hAnsi="Microsoft YaHei" w:hint="eastAsia"/>
+        </w:rPr>
+        <w:lastRenderedPageBreak/>
         <w:t>序列化</w:t>
       </w:r>
       <w:bookmarkEnd w:id="7"/>
@@ -4549,20 +4232,20 @@
     <w:p>
       <w:pPr>
         <w:rPr>
-          <w:rFonts w:eastAsia="Microsoft YaHei"/>
-          <w:sz w:val="22"/>
-          <w:szCs w:val="22"/>
-        </w:rPr>
-      </w:pPr>
-      <w:r>
-        <w:rPr>
-          <w:rFonts w:eastAsia="Microsoft YaHei"/>
+          <w:rFonts w:ascii="Microsoft YaHei" w:eastAsia="Microsoft YaHei" w:hAnsi="Microsoft YaHei"/>
+          <w:sz w:val="22"/>
+          <w:szCs w:val="22"/>
+        </w:rPr>
+      </w:pPr>
+      <w:r>
+        <w:rPr>
+          <w:rFonts w:ascii="Microsoft YaHei" w:eastAsia="Microsoft YaHei" w:hAnsi="Microsoft YaHei"/>
         </w:rPr>
         <w:tab/>
       </w:r>
       <w:r>
         <w:rPr>
-          <w:rFonts w:eastAsia="Microsoft YaHei" w:hint="eastAsia"/>
+          <w:rFonts w:ascii="Microsoft YaHei" w:eastAsia="Microsoft YaHei" w:hAnsi="Microsoft YaHei" w:hint="eastAsia"/>
           <w:sz w:val="22"/>
           <w:szCs w:val="22"/>
         </w:rPr>
@@ -4570,7 +4253,7 @@
       </w:r>
       <w:r>
         <w:rPr>
-          <w:rFonts w:eastAsia="Microsoft YaHei"/>
+          <w:rFonts w:ascii="Microsoft YaHei" w:eastAsia="Microsoft YaHei" w:hAnsi="Microsoft YaHei"/>
           <w:sz w:val="22"/>
           <w:szCs w:val="22"/>
         </w:rPr>
@@ -4578,40 +4261,23 @@
       </w:r>
       <w:r>
         <w:rPr>
-          <w:rFonts w:eastAsia="Microsoft YaHei" w:hint="eastAsia"/>
-          <w:sz w:val="22"/>
-          <w:szCs w:val="22"/>
-        </w:rPr>
-        <w:t>是指将对象、数据结构的状态信息转换为可以存储或传输的形式的过程。在序列化期间，对象将其当前状态写入到临时或持久性存储区。以后，可以通过从存储区中读取</w:t>
-      </w:r>
-      <w:r>
-        <w:rPr>
-          <w:rFonts w:eastAsia="Microsoft YaHei" w:hint="eastAsia"/>
-          <w:sz w:val="22"/>
-          <w:szCs w:val="22"/>
-        </w:rPr>
-        <w:lastRenderedPageBreak/>
-        <w:t>或反序列化对象的状态，重新创建该对象。我们编写的程序，会涉及到各种各样的对象、数据结构，它们通常是以变量的形式在内存中存在着。当程序运行结束后，这些变量也就会被清理。但我们有时希望能够在下一次编写程序时恢复上一次的某个对象（如机器学习中的到结果，需要程序运行较长时间，多次运行时间成本太大），这就需要我们将变量进行持久化的存储。一种方式是利用文件读写的方式将变量转化为某种形式的字符串写入文件内，但需要自己控制存储格式显得十分笨拙。更好的方式是通过序列化的方式将变量持久化至本地。</w:t>
-      </w:r>
-      <w:r>
-        <w:rPr>
-          <w:rFonts w:eastAsia="Microsoft YaHei" w:hint="eastAsia"/>
-          <w:sz w:val="22"/>
-          <w:szCs w:val="22"/>
-        </w:rPr>
-        <w:t>本小节我们主要学习</w:t>
-      </w:r>
-      <w:r>
-        <w:rPr>
-          <w:rFonts w:eastAsia="Microsoft YaHei" w:hint="eastAsia"/>
-          <w:sz w:val="22"/>
-          <w:szCs w:val="22"/>
-        </w:rPr>
-        <w:t>P</w:t>
-      </w:r>
-      <w:r>
-        <w:rPr>
-          <w:rFonts w:eastAsia="Microsoft YaHei"/>
+          <w:rFonts w:ascii="Microsoft YaHei" w:eastAsia="Microsoft YaHei" w:hAnsi="Microsoft YaHei" w:hint="eastAsia"/>
+          <w:sz w:val="22"/>
+          <w:szCs w:val="22"/>
+        </w:rPr>
+        <w:t>是指将对象、数据结构的状态信息转换为可以存储或传输的形式的过程。在序列化期间，对象将其当前状态写入到临时或持久性存储区。以后，可以通过从存储区中读取或反序列化对象的状态，重新创建该对象。我们编写的程序，会涉及到各种各样的对象、数据结构，它们通常是以变量的形式在内存中存在着。当程序运行结束后，这些变量也就会被清理。但我们有时希望能够在下一次编写程序时恢复上一次的某个对象（如机器学习中的到结果，需要程序运行较长时间，多次运行时间成本太大），这就需要我们将变量进行持久化的存储。一种方式是利用文件读写的方式将变量转化为某种形式的字符串写入文件内，但需要自己控制存储格式显得十分笨拙。更好的方式是通过序列化的方式将变量持久化至本地。</w:t>
+      </w:r>
+      <w:r>
+        <w:rPr>
+          <w:rFonts w:ascii="Microsoft YaHei" w:eastAsia="Microsoft YaHei" w:hAnsi="Microsoft YaHei" w:hint="eastAsia"/>
+          <w:sz w:val="22"/>
+          <w:szCs w:val="22"/>
+        </w:rPr>
+        <w:t>本小节我们主要学习P</w:t>
+      </w:r>
+      <w:r>
+        <w:rPr>
+          <w:rFonts w:ascii="Microsoft YaHei" w:eastAsia="Microsoft YaHei" w:hAnsi="Microsoft YaHei"/>
           <w:sz w:val="22"/>
           <w:szCs w:val="22"/>
         </w:rPr>
@@ -4619,7 +4285,7 @@
       </w:r>
       <w:r>
         <w:rPr>
-          <w:rFonts w:eastAsia="Microsoft YaHei" w:hint="eastAsia"/>
+          <w:rFonts w:ascii="Microsoft YaHei" w:eastAsia="Microsoft YaHei" w:hAnsi="Microsoft YaHei" w:hint="eastAsia"/>
           <w:sz w:val="22"/>
           <w:szCs w:val="22"/>
         </w:rPr>
@@ -4627,7 +4293,7 @@
       </w:r>
       <w:r>
         <w:rPr>
-          <w:rFonts w:eastAsia="Microsoft YaHei" w:hint="eastAsia"/>
+          <w:rFonts w:ascii="Microsoft YaHei" w:eastAsia="Microsoft YaHei" w:hAnsi="Microsoft YaHei" w:hint="eastAsia"/>
           <w:sz w:val="22"/>
           <w:szCs w:val="22"/>
         </w:rPr>
@@ -4635,65 +4301,17 @@
       </w:r>
       <w:r>
         <w:rPr>
-          <w:rFonts w:eastAsia="Microsoft YaHei" w:hint="eastAsia"/>
-          <w:sz w:val="22"/>
-          <w:szCs w:val="22"/>
-        </w:rPr>
-        <w:t>，</w:t>
-      </w:r>
-      <w:r>
-        <w:rPr>
-          <w:rFonts w:eastAsia="Microsoft YaHei" w:hint="eastAsia"/>
-          <w:sz w:val="22"/>
-          <w:szCs w:val="22"/>
-        </w:rPr>
-        <w:t>Python</w:t>
-      </w:r>
-      <w:r>
-        <w:rPr>
-          <w:rFonts w:eastAsia="Microsoft YaHei" w:hint="eastAsia"/>
-          <w:sz w:val="22"/>
-          <w:szCs w:val="22"/>
-        </w:rPr>
-        <w:t>中的序列化主要是</w:t>
-      </w:r>
-      <w:r>
-        <w:rPr>
-          <w:rFonts w:eastAsia="Microsoft YaHei" w:hint="eastAsia"/>
-          <w:sz w:val="22"/>
-          <w:szCs w:val="22"/>
-        </w:rPr>
-        <w:t>pickle</w:t>
-      </w:r>
-      <w:r>
-        <w:rPr>
-          <w:rFonts w:eastAsia="Microsoft YaHei" w:hint="eastAsia"/>
-          <w:sz w:val="22"/>
-          <w:szCs w:val="22"/>
-        </w:rPr>
-        <w:t>和</w:t>
-      </w:r>
-      <w:r>
-        <w:rPr>
-          <w:rFonts w:eastAsia="Microsoft YaHei" w:hint="eastAsia"/>
-          <w:sz w:val="22"/>
-          <w:szCs w:val="22"/>
-        </w:rPr>
-        <w:t>JSON</w:t>
-      </w:r>
-      <w:r>
-        <w:rPr>
-          <w:rFonts w:eastAsia="Microsoft YaHei" w:hint="eastAsia"/>
-          <w:sz w:val="22"/>
-          <w:szCs w:val="22"/>
-        </w:rPr>
-        <w:t>，我们来分别介绍。</w:t>
-      </w:r>
-    </w:p>
-    <w:p>
-      <w:pPr>
-        <w:rPr>
-          <w:rFonts w:eastAsia="Microsoft YaHei" w:hint="eastAsia"/>
+          <w:rFonts w:ascii="Microsoft YaHei" w:eastAsia="Microsoft YaHei" w:hAnsi="Microsoft YaHei" w:hint="eastAsia"/>
+          <w:sz w:val="22"/>
+          <w:szCs w:val="22"/>
+        </w:rPr>
+        <w:t>，Python中的序列化主要是pickle和JSON，我们来分别介绍。</w:t>
+      </w:r>
+    </w:p>
+    <w:p>
+      <w:pPr>
+        <w:rPr>
+          <w:rFonts w:ascii="Microsoft YaHei" w:eastAsia="Microsoft YaHei" w:hAnsi="Microsoft YaHei"/>
           <w:sz w:val="22"/>
           <w:szCs w:val="22"/>
         </w:rPr>
@@ -4716,7 +4334,7 @@
         </w:rPr>
         <w:t xml:space="preserve"> </w:t>
       </w:r>
-      <w:bookmarkStart w:id="8" w:name="_Toc51528598"/>
+      <w:bookmarkStart w:id="8" w:name="_Toc52810499"/>
       <w:r>
         <w:rPr>
           <w:rFonts w:ascii="Microsoft YaHei" w:eastAsia="Microsoft YaHei" w:hAnsi="Microsoft YaHei" w:hint="eastAsia"/>
@@ -4728,84 +4346,102 @@
     <w:p>
       <w:pPr>
         <w:rPr>
-          <w:rFonts w:eastAsia="Microsoft YaHei"/>
-        </w:rPr>
-      </w:pPr>
-      <w:r>
-        <w:rPr>
-          <w:rFonts w:eastAsia="Microsoft YaHei"/>
+          <w:rFonts w:ascii="Microsoft YaHei" w:eastAsia="Microsoft YaHei" w:hAnsi="Microsoft YaHei"/>
+          <w:sz w:val="22"/>
+          <w:szCs w:val="22"/>
+        </w:rPr>
+      </w:pPr>
+      <w:r>
+        <w:rPr>
+          <w:rFonts w:ascii="Microsoft YaHei" w:eastAsia="Microsoft YaHei" w:hAnsi="Microsoft YaHei"/>
         </w:rPr>
         <w:tab/>
       </w:r>
       <w:r>
         <w:rPr>
-          <w:rFonts w:eastAsia="Microsoft YaHei" w:hint="eastAsia"/>
-        </w:rPr>
-        <w:t>我们先来看看如何将内存中的变量存储在文件中。</w:t>
-      </w:r>
-      <w:r>
-        <w:rPr>
-          <w:rFonts w:eastAsia="Microsoft YaHei" w:hint="eastAsia"/>
-        </w:rPr>
-        <w:t>使得对象持久化。使用的是</w:t>
-      </w:r>
-      <w:r>
-        <w:rPr>
-          <w:rFonts w:eastAsia="Microsoft YaHei"/>
+          <w:rFonts w:ascii="Microsoft YaHei" w:eastAsia="Microsoft YaHei" w:hAnsi="Microsoft YaHei" w:hint="eastAsia"/>
+          <w:sz w:val="22"/>
+          <w:szCs w:val="22"/>
+        </w:rPr>
+        <w:t>我们先来看看如何将内存中的变量存储在文件中。使得对象持久化。使用的是</w:t>
+      </w:r>
+      <w:r>
+        <w:rPr>
+          <w:rFonts w:ascii="Microsoft YaHei" w:eastAsia="Microsoft YaHei" w:hAnsi="Microsoft YaHei"/>
+          <w:sz w:val="22"/>
+          <w:szCs w:val="22"/>
         </w:rPr>
         <w:t>dump</w:t>
       </w:r>
       <w:r>
         <w:rPr>
-          <w:rFonts w:eastAsia="Microsoft YaHei" w:hint="eastAsia"/>
+          <w:rFonts w:ascii="Microsoft YaHei" w:eastAsia="Microsoft YaHei" w:hAnsi="Microsoft YaHei" w:hint="eastAsia"/>
+          <w:sz w:val="22"/>
+          <w:szCs w:val="22"/>
         </w:rPr>
         <w:t>和</w:t>
       </w:r>
       <w:r>
         <w:rPr>
-          <w:rFonts w:eastAsia="Microsoft YaHei"/>
+          <w:rFonts w:ascii="Microsoft YaHei" w:eastAsia="Microsoft YaHei" w:hAnsi="Microsoft YaHei"/>
+          <w:sz w:val="22"/>
+          <w:szCs w:val="22"/>
         </w:rPr>
         <w:t>load</w:t>
       </w:r>
       <w:r>
         <w:rPr>
-          <w:rFonts w:eastAsia="Microsoft YaHei" w:hint="eastAsia"/>
+          <w:rFonts w:ascii="Microsoft YaHei" w:eastAsia="Microsoft YaHei" w:hAnsi="Microsoft YaHei" w:hint="eastAsia"/>
+          <w:sz w:val="22"/>
+          <w:szCs w:val="22"/>
         </w:rPr>
         <w:t>函数。由于</w:t>
       </w:r>
       <w:r>
         <w:rPr>
-          <w:rFonts w:eastAsia="Microsoft YaHei"/>
+          <w:rFonts w:ascii="Microsoft YaHei" w:eastAsia="Microsoft YaHei" w:hAnsi="Microsoft YaHei"/>
+          <w:sz w:val="22"/>
+          <w:szCs w:val="22"/>
         </w:rPr>
         <w:t>pickle</w:t>
       </w:r>
       <w:r>
         <w:rPr>
-          <w:rFonts w:eastAsia="Microsoft YaHei" w:hint="eastAsia"/>
+          <w:rFonts w:ascii="Microsoft YaHei" w:eastAsia="Microsoft YaHei" w:hAnsi="Microsoft YaHei" w:hint="eastAsia"/>
+          <w:sz w:val="22"/>
+          <w:szCs w:val="22"/>
         </w:rPr>
         <w:t>写入的是二进制数据，所以打开方式需要以</w:t>
       </w:r>
       <w:r>
         <w:rPr>
-          <w:rFonts w:eastAsia="Microsoft YaHei"/>
+          <w:rFonts w:ascii="Microsoft YaHei" w:eastAsia="Microsoft YaHei" w:hAnsi="Microsoft YaHei"/>
+          <w:sz w:val="22"/>
+          <w:szCs w:val="22"/>
         </w:rPr>
         <w:t>wb</w:t>
       </w:r>
       <w:r>
         <w:rPr>
-          <w:rFonts w:eastAsia="Microsoft YaHei" w:hint="eastAsia"/>
+          <w:rFonts w:ascii="Microsoft YaHei" w:eastAsia="Microsoft YaHei" w:hAnsi="Microsoft YaHei" w:hint="eastAsia"/>
+          <w:sz w:val="22"/>
+          <w:szCs w:val="22"/>
         </w:rPr>
         <w:t>和</w:t>
       </w:r>
       <w:r>
         <w:rPr>
-          <w:rFonts w:eastAsia="Microsoft YaHei"/>
+          <w:rFonts w:ascii="Microsoft YaHei" w:eastAsia="Microsoft YaHei" w:hAnsi="Microsoft YaHei"/>
+          <w:sz w:val="22"/>
+          <w:szCs w:val="22"/>
         </w:rPr>
         <w:t>rb</w:t>
       </w:r>
       <w:r>
         <w:rPr>
-          <w:rFonts w:eastAsia="Microsoft YaHei" w:hint="eastAsia"/>
+          <w:rFonts w:ascii="Microsoft YaHei" w:eastAsia="Microsoft YaHei" w:hAnsi="Microsoft YaHei" w:hint="eastAsia"/>
+          <w:sz w:val="22"/>
+          <w:szCs w:val="22"/>
         </w:rPr>
         <w:t>的模式。</w:t>
       </w:r>
@@ -4813,18 +4449,24 @@
     <w:p>
       <w:pPr>
         <w:rPr>
-          <w:rFonts w:eastAsia="Microsoft YaHei"/>
-        </w:rPr>
-      </w:pPr>
-      <w:r>
-        <w:rPr>
-          <w:rFonts w:eastAsia="Microsoft YaHei"/>
+          <w:rFonts w:ascii="Microsoft YaHei" w:eastAsia="Microsoft YaHei" w:hAnsi="Microsoft YaHei"/>
+          <w:sz w:val="22"/>
+          <w:szCs w:val="22"/>
+        </w:rPr>
+      </w:pPr>
+      <w:r>
+        <w:rPr>
+          <w:rFonts w:ascii="Microsoft YaHei" w:eastAsia="Microsoft YaHei" w:hAnsi="Microsoft YaHei"/>
+          <w:sz w:val="22"/>
+          <w:szCs w:val="22"/>
         </w:rPr>
         <w:tab/>
       </w:r>
       <w:r>
         <w:rPr>
-          <w:rFonts w:eastAsia="Microsoft YaHei" w:hint="eastAsia"/>
+          <w:rFonts w:ascii="Microsoft YaHei" w:eastAsia="Microsoft YaHei" w:hAnsi="Microsoft YaHei" w:hint="eastAsia"/>
+          <w:sz w:val="22"/>
+          <w:szCs w:val="22"/>
         </w:rPr>
         <w:t>下面的示例把一个字典变量以字节的方式存储在文件中：</w:t>
       </w:r>
@@ -4832,12 +4474,13 @@
     <w:p>
       <w:pPr>
         <w:rPr>
-          <w:rFonts w:eastAsia="Microsoft YaHei"/>
-        </w:rPr>
-      </w:pPr>
-      <w:r>
-        <w:rPr>
-          <w:rFonts w:eastAsia="Microsoft YaHei"/>
+          <w:rFonts w:ascii="Microsoft YaHei" w:eastAsia="Microsoft YaHei" w:hAnsi="Microsoft YaHei"/>
+        </w:rPr>
+      </w:pPr>
+      <w:r>
+        <w:rPr>
+          <w:rFonts w:ascii="Microsoft YaHei" w:eastAsia="Microsoft YaHei" w:hAnsi="Microsoft YaHei"/>
+          <w:noProof/>
         </w:rPr>
         <w:drawing>
           <wp:inline distT="0" distB="0" distL="0" distR="0" wp14:anchorId="644CB31A" wp14:editId="441B6365">
@@ -4879,25 +4522,29 @@
     <w:p>
       <w:pPr>
         <w:rPr>
-          <w:rFonts w:eastAsia="Microsoft YaHei"/>
-        </w:rPr>
-      </w:pPr>
-    </w:p>
-    <w:p>
-      <w:pPr>
-        <w:rPr>
-          <w:rFonts w:eastAsia="Microsoft YaHei"/>
-        </w:rPr>
-      </w:pPr>
-      <w:r>
-        <w:rPr>
-          <w:rFonts w:eastAsia="Microsoft YaHei"/>
+          <w:rFonts w:ascii="Microsoft YaHei" w:eastAsia="Microsoft YaHei" w:hAnsi="Microsoft YaHei"/>
+        </w:rPr>
+      </w:pPr>
+    </w:p>
+    <w:p>
+      <w:pPr>
+        <w:rPr>
+          <w:rFonts w:ascii="Microsoft YaHei" w:eastAsia="Microsoft YaHei" w:hAnsi="Microsoft YaHei"/>
+          <w:sz w:val="22"/>
+          <w:szCs w:val="22"/>
+        </w:rPr>
+      </w:pPr>
+      <w:r>
+        <w:rPr>
+          <w:rFonts w:ascii="Microsoft YaHei" w:eastAsia="Microsoft YaHei" w:hAnsi="Microsoft YaHei"/>
         </w:rPr>
         <w:tab/>
       </w:r>
       <w:r>
         <w:rPr>
-          <w:rFonts w:eastAsia="Microsoft YaHei" w:hint="eastAsia"/>
+          <w:rFonts w:ascii="Microsoft YaHei" w:eastAsia="Microsoft YaHei" w:hAnsi="Microsoft YaHei" w:hint="eastAsia"/>
+          <w:sz w:val="22"/>
+          <w:szCs w:val="22"/>
         </w:rPr>
         <w:t>当我们查看文件，会看到里面的内容存储了乱码，这些是存储的字典的信息：</w:t>
       </w:r>
@@ -4905,12 +4552,13 @@
     <w:p>
       <w:pPr>
         <w:rPr>
-          <w:rFonts w:eastAsia="Microsoft YaHei"/>
-        </w:rPr>
-      </w:pPr>
-      <w:r>
-        <w:rPr>
-          <w:rFonts w:eastAsia="Microsoft YaHei"/>
+          <w:rFonts w:ascii="Microsoft YaHei" w:eastAsia="Microsoft YaHei" w:hAnsi="Microsoft YaHei"/>
+        </w:rPr>
+      </w:pPr>
+      <w:r>
+        <w:rPr>
+          <w:rFonts w:ascii="Microsoft YaHei" w:eastAsia="Microsoft YaHei" w:hAnsi="Microsoft YaHei"/>
+          <w:noProof/>
         </w:rPr>
         <w:drawing>
           <wp:inline distT="0" distB="0" distL="0" distR="0" wp14:anchorId="29BBA5FA" wp14:editId="1EDB21D1">
@@ -4952,43 +4600,53 @@
     <w:p>
       <w:pPr>
         <w:rPr>
-          <w:rFonts w:eastAsia="Microsoft YaHei"/>
-        </w:rPr>
-      </w:pPr>
-    </w:p>
-    <w:p>
-      <w:pPr>
-        <w:rPr>
-          <w:rFonts w:eastAsia="Microsoft YaHei"/>
-        </w:rPr>
-      </w:pPr>
-      <w:r>
-        <w:rPr>
-          <w:rFonts w:eastAsia="Microsoft YaHei"/>
+          <w:rFonts w:ascii="Microsoft YaHei" w:eastAsia="Microsoft YaHei" w:hAnsi="Microsoft YaHei"/>
+        </w:rPr>
+      </w:pPr>
+    </w:p>
+    <w:p>
+      <w:pPr>
+        <w:rPr>
+          <w:rFonts w:ascii="Microsoft YaHei" w:eastAsia="Microsoft YaHei" w:hAnsi="Microsoft YaHei"/>
+          <w:sz w:val="22"/>
+          <w:szCs w:val="22"/>
+        </w:rPr>
+      </w:pPr>
+      <w:r>
+        <w:rPr>
+          <w:rFonts w:ascii="Microsoft YaHei" w:eastAsia="Microsoft YaHei" w:hAnsi="Microsoft YaHei"/>
         </w:rPr>
         <w:tab/>
       </w:r>
       <w:r>
         <w:rPr>
-          <w:rFonts w:eastAsia="Microsoft YaHei" w:hint="eastAsia"/>
+          <w:rFonts w:ascii="Microsoft YaHei" w:eastAsia="Microsoft YaHei" w:hAnsi="Microsoft YaHei" w:hint="eastAsia"/>
+          <w:sz w:val="22"/>
+          <w:szCs w:val="22"/>
         </w:rPr>
         <w:t>我们再来反序列化，即</w:t>
       </w:r>
       <w:r>
         <w:rPr>
-          <w:rFonts w:eastAsia="Microsoft YaHei" w:hint="eastAsia"/>
+          <w:rFonts w:ascii="Microsoft YaHei" w:eastAsia="Microsoft YaHei" w:hAnsi="Microsoft YaHei" w:hint="eastAsia"/>
+          <w:sz w:val="22"/>
+          <w:szCs w:val="22"/>
         </w:rPr>
         <w:t>将</w:t>
       </w:r>
       <w:r>
         <w:rPr>
-          <w:rFonts w:eastAsia="Microsoft YaHei" w:hint="eastAsia"/>
+          <w:rFonts w:ascii="Microsoft YaHei" w:eastAsia="Microsoft YaHei" w:hAnsi="Microsoft YaHei" w:hint="eastAsia"/>
+          <w:sz w:val="22"/>
+          <w:szCs w:val="22"/>
         </w:rPr>
         <w:t>磁盘上存储的字节内容读取到内存中并转换</w:t>
       </w:r>
       <w:r>
         <w:rPr>
-          <w:rFonts w:eastAsia="Microsoft YaHei" w:hint="eastAsia"/>
+          <w:rFonts w:ascii="Microsoft YaHei" w:eastAsia="Microsoft YaHei" w:hAnsi="Microsoft YaHei" w:hint="eastAsia"/>
+          <w:sz w:val="22"/>
+          <w:szCs w:val="22"/>
         </w:rPr>
         <w:t>回对象：</w:t>
       </w:r>
@@ -4996,13 +4654,15 @@
     <w:p>
       <w:pPr>
         <w:rPr>
-          <w:rFonts w:eastAsia="Microsoft YaHei"/>
-        </w:rPr>
-      </w:pPr>
-      <w:r>
-        <w:rPr>
-          <w:rFonts w:eastAsia="Microsoft YaHei"/>
-        </w:rPr>
+          <w:rFonts w:ascii="Microsoft YaHei" w:eastAsia="Microsoft YaHei" w:hAnsi="Microsoft YaHei"/>
+        </w:rPr>
+      </w:pPr>
+      <w:r>
+        <w:rPr>
+          <w:rFonts w:ascii="Microsoft YaHei" w:eastAsia="Microsoft YaHei" w:hAnsi="Microsoft YaHei"/>
+          <w:noProof/>
+        </w:rPr>
+        <w:lastRenderedPageBreak/>
         <w:drawing>
           <wp:inline distT="0" distB="0" distL="0" distR="0" wp14:anchorId="39340ABB" wp14:editId="2A9FBBD4">
             <wp:extent cx="5943600" cy="1791335"/>
@@ -5043,7 +4703,7 @@
     <w:p>
       <w:pPr>
         <w:rPr>
-          <w:rFonts w:eastAsia="Microsoft YaHei"/>
+          <w:rFonts w:ascii="Microsoft YaHei" w:eastAsia="Microsoft YaHei" w:hAnsi="Microsoft YaHei"/>
         </w:rPr>
       </w:pPr>
     </w:p>
@@ -5055,12 +4715,11 @@
           <w:rFonts w:ascii="Microsoft YaHei" w:eastAsia="Microsoft YaHei" w:hAnsi="Microsoft YaHei"/>
         </w:rPr>
       </w:pPr>
-      <w:bookmarkStart w:id="9" w:name="_Toc51528599"/>
-      <w:r>
-        <w:rPr>
-          <w:rFonts w:ascii="Microsoft YaHei" w:eastAsia="Microsoft YaHei" w:hAnsi="Microsoft YaHei"/>
-        </w:rPr>
-        <w:lastRenderedPageBreak/>
+      <w:bookmarkStart w:id="9" w:name="_Toc52810500"/>
+      <w:r>
+        <w:rPr>
+          <w:rFonts w:ascii="Microsoft YaHei" w:eastAsia="Microsoft YaHei" w:hAnsi="Microsoft YaHei"/>
+        </w:rPr>
         <w:t xml:space="preserve">4.2 </w:t>
       </w:r>
       <w:r>
@@ -5074,20 +4733,20 @@
     <w:p>
       <w:pPr>
         <w:rPr>
-          <w:rFonts w:eastAsia="Microsoft YaHei"/>
-          <w:sz w:val="22"/>
-          <w:szCs w:val="22"/>
-        </w:rPr>
-      </w:pPr>
-      <w:r>
-        <w:rPr>
-          <w:rFonts w:eastAsia="Microsoft YaHei"/>
+          <w:rFonts w:ascii="Microsoft YaHei" w:eastAsia="Microsoft YaHei" w:hAnsi="Microsoft YaHei"/>
+          <w:sz w:val="22"/>
+          <w:szCs w:val="22"/>
+        </w:rPr>
+      </w:pPr>
+      <w:r>
+        <w:rPr>
+          <w:rFonts w:ascii="Microsoft YaHei" w:eastAsia="Microsoft YaHei" w:hAnsi="Microsoft YaHei"/>
         </w:rPr>
         <w:tab/>
       </w:r>
       <w:r>
         <w:rPr>
-          <w:rFonts w:eastAsia="Microsoft YaHei"/>
+          <w:rFonts w:ascii="Microsoft YaHei" w:eastAsia="Microsoft YaHei" w:hAnsi="Microsoft YaHei"/>
           <w:sz w:val="22"/>
           <w:szCs w:val="22"/>
         </w:rPr>
@@ -5095,7 +4754,7 @@
       </w:r>
       <w:r>
         <w:rPr>
-          <w:rFonts w:eastAsia="Microsoft YaHei" w:hint="eastAsia"/>
+          <w:rFonts w:ascii="Microsoft YaHei" w:eastAsia="Microsoft YaHei" w:hAnsi="Microsoft YaHei" w:hint="eastAsia"/>
           <w:sz w:val="22"/>
           <w:szCs w:val="22"/>
         </w:rPr>
@@ -5103,7 +4762,7 @@
       </w:r>
       <w:r>
         <w:rPr>
-          <w:rFonts w:eastAsia="Microsoft YaHei"/>
+          <w:rFonts w:ascii="Microsoft YaHei" w:eastAsia="Microsoft YaHei" w:hAnsi="Microsoft YaHei"/>
           <w:sz w:val="22"/>
           <w:szCs w:val="22"/>
         </w:rPr>
@@ -5111,7 +4770,7 @@
       </w:r>
       <w:r>
         <w:rPr>
-          <w:rFonts w:eastAsia="Microsoft YaHei" w:hint="eastAsia"/>
+          <w:rFonts w:ascii="Microsoft YaHei" w:eastAsia="Microsoft YaHei" w:hAnsi="Microsoft YaHei" w:hint="eastAsia"/>
           <w:sz w:val="22"/>
           <w:szCs w:val="22"/>
         </w:rPr>
@@ -5119,7 +4778,7 @@
       </w:r>
       <w:r>
         <w:rPr>
-          <w:rFonts w:eastAsia="Microsoft YaHei"/>
+          <w:rFonts w:ascii="Microsoft YaHei" w:eastAsia="Microsoft YaHei" w:hAnsi="Microsoft YaHei"/>
           <w:sz w:val="22"/>
           <w:szCs w:val="22"/>
         </w:rPr>
@@ -5127,7 +4786,7 @@
       </w:r>
       <w:r>
         <w:rPr>
-          <w:rFonts w:eastAsia="Microsoft YaHei" w:hint="eastAsia"/>
+          <w:rFonts w:ascii="Microsoft YaHei" w:eastAsia="Microsoft YaHei" w:hAnsi="Microsoft YaHei" w:hint="eastAsia"/>
           <w:sz w:val="22"/>
           <w:szCs w:val="22"/>
         </w:rPr>
@@ -5135,7 +4794,7 @@
       </w:r>
       <w:r>
         <w:rPr>
-          <w:rFonts w:eastAsia="Microsoft YaHei"/>
+          <w:rFonts w:ascii="Microsoft YaHei" w:eastAsia="Microsoft YaHei" w:hAnsi="Microsoft YaHei"/>
           <w:sz w:val="22"/>
           <w:szCs w:val="22"/>
         </w:rPr>
@@ -5143,7 +4802,7 @@
       </w:r>
       <w:r>
         <w:rPr>
-          <w:rFonts w:eastAsia="Microsoft YaHei" w:hint="eastAsia"/>
+          <w:rFonts w:ascii="Microsoft YaHei" w:eastAsia="Microsoft YaHei" w:hAnsi="Microsoft YaHei" w:hint="eastAsia"/>
           <w:sz w:val="22"/>
           <w:szCs w:val="22"/>
         </w:rPr>
@@ -5151,7 +4810,7 @@
       </w:r>
       <w:r>
         <w:rPr>
-          <w:rFonts w:eastAsia="Microsoft YaHei"/>
+          <w:rFonts w:ascii="Microsoft YaHei" w:eastAsia="Microsoft YaHei" w:hAnsi="Microsoft YaHei"/>
           <w:sz w:val="22"/>
           <w:szCs w:val="22"/>
         </w:rPr>
@@ -5159,7 +4818,7 @@
       </w:r>
       <w:r>
         <w:rPr>
-          <w:rFonts w:eastAsia="Microsoft YaHei" w:hint="eastAsia"/>
+          <w:rFonts w:ascii="Microsoft YaHei" w:eastAsia="Microsoft YaHei" w:hAnsi="Microsoft YaHei" w:hint="eastAsia"/>
           <w:sz w:val="22"/>
           <w:szCs w:val="22"/>
         </w:rPr>
@@ -5167,7 +4826,7 @@
       </w:r>
       <w:r>
         <w:rPr>
-          <w:rFonts w:eastAsia="Microsoft YaHei"/>
+          <w:rFonts w:ascii="Microsoft YaHei" w:eastAsia="Microsoft YaHei" w:hAnsi="Microsoft YaHei"/>
           <w:sz w:val="22"/>
           <w:szCs w:val="22"/>
         </w:rPr>
@@ -5175,7 +4834,7 @@
       </w:r>
       <w:r>
         <w:rPr>
-          <w:rFonts w:eastAsia="Microsoft YaHei" w:hint="eastAsia"/>
+          <w:rFonts w:ascii="Microsoft YaHei" w:eastAsia="Microsoft YaHei" w:hAnsi="Microsoft YaHei" w:hint="eastAsia"/>
           <w:sz w:val="22"/>
           <w:szCs w:val="22"/>
         </w:rPr>
@@ -5185,23 +4844,23 @@
     <w:p>
       <w:pPr>
         <w:rPr>
-          <w:rFonts w:eastAsia="Microsoft YaHei"/>
-          <w:sz w:val="22"/>
-          <w:szCs w:val="22"/>
-        </w:rPr>
-      </w:pPr>
-    </w:p>
-    <w:p>
-      <w:pPr>
-        <w:rPr>
-          <w:rFonts w:eastAsia="Microsoft YaHei" w:hint="eastAsia"/>
-          <w:sz w:val="22"/>
-          <w:szCs w:val="22"/>
-        </w:rPr>
-      </w:pPr>
-      <w:r>
-        <w:rPr>
-          <w:rFonts w:eastAsia="Microsoft YaHei"/>
+          <w:rFonts w:ascii="Microsoft YaHei" w:eastAsia="Microsoft YaHei" w:hAnsi="Microsoft YaHei"/>
+          <w:sz w:val="22"/>
+          <w:szCs w:val="22"/>
+        </w:rPr>
+      </w:pPr>
+    </w:p>
+    <w:p>
+      <w:pPr>
+        <w:rPr>
+          <w:rFonts w:ascii="Microsoft YaHei" w:eastAsia="Microsoft YaHei" w:hAnsi="Microsoft YaHei"/>
+          <w:sz w:val="22"/>
+          <w:szCs w:val="22"/>
+        </w:rPr>
+      </w:pPr>
+      <w:r>
+        <w:rPr>
+          <w:rFonts w:ascii="Microsoft YaHei" w:eastAsia="Microsoft YaHei" w:hAnsi="Microsoft YaHei"/>
           <w:sz w:val="22"/>
           <w:szCs w:val="22"/>
         </w:rPr>
@@ -5209,7 +4868,7 @@
       </w:r>
       <w:r>
         <w:rPr>
-          <w:rFonts w:eastAsia="Microsoft YaHei" w:hint="eastAsia"/>
+          <w:rFonts w:ascii="Microsoft YaHei" w:eastAsia="Microsoft YaHei" w:hAnsi="Microsoft YaHei" w:hint="eastAsia"/>
           <w:sz w:val="22"/>
           <w:szCs w:val="22"/>
         </w:rPr>
@@ -5217,7 +4876,7 @@
       </w:r>
       <w:r>
         <w:rPr>
-          <w:rFonts w:eastAsia="Microsoft YaHei"/>
+          <w:rFonts w:ascii="Microsoft YaHei" w:eastAsia="Microsoft YaHei" w:hAnsi="Microsoft YaHei"/>
           <w:sz w:val="22"/>
           <w:szCs w:val="22"/>
         </w:rPr>
@@ -5225,7 +4884,7 @@
       </w:r>
       <w:r>
         <w:rPr>
-          <w:rFonts w:eastAsia="Microsoft YaHei" w:hint="eastAsia"/>
+          <w:rFonts w:ascii="Microsoft YaHei" w:eastAsia="Microsoft YaHei" w:hAnsi="Microsoft YaHei" w:hint="eastAsia"/>
           <w:sz w:val="22"/>
           <w:szCs w:val="22"/>
         </w:rPr>
@@ -5233,7 +4892,7 @@
       </w:r>
       <w:r>
         <w:rPr>
-          <w:rFonts w:eastAsia="Microsoft YaHei"/>
+          <w:rFonts w:ascii="Microsoft YaHei" w:eastAsia="Microsoft YaHei" w:hAnsi="Microsoft YaHei"/>
           <w:sz w:val="22"/>
           <w:szCs w:val="22"/>
         </w:rPr>
@@ -5241,7 +4900,7 @@
       </w:r>
       <w:r>
         <w:rPr>
-          <w:rFonts w:eastAsia="Microsoft YaHei" w:hint="eastAsia"/>
+          <w:rFonts w:ascii="Microsoft YaHei" w:eastAsia="Microsoft YaHei" w:hAnsi="Microsoft YaHei" w:hint="eastAsia"/>
           <w:sz w:val="22"/>
           <w:szCs w:val="22"/>
         </w:rPr>
@@ -5249,7 +4908,7 @@
       </w:r>
       <w:r>
         <w:rPr>
-          <w:rFonts w:eastAsia="Microsoft YaHei"/>
+          <w:rFonts w:ascii="Microsoft YaHei" w:eastAsia="Microsoft YaHei" w:hAnsi="Microsoft YaHei"/>
           <w:sz w:val="22"/>
           <w:szCs w:val="22"/>
         </w:rPr>
@@ -5257,7 +4916,7 @@
       </w:r>
       <w:r>
         <w:rPr>
-          <w:rFonts w:eastAsia="Microsoft YaHei" w:hint="eastAsia"/>
+          <w:rFonts w:ascii="Microsoft YaHei" w:eastAsia="Microsoft YaHei" w:hAnsi="Microsoft YaHei" w:hint="eastAsia"/>
           <w:sz w:val="22"/>
           <w:szCs w:val="22"/>
         </w:rPr>
@@ -5265,7 +4924,7 @@
       </w:r>
       <w:r>
         <w:rPr>
-          <w:rFonts w:eastAsia="Microsoft YaHei"/>
+          <w:rFonts w:ascii="Microsoft YaHei" w:eastAsia="Microsoft YaHei" w:hAnsi="Microsoft YaHei"/>
           <w:sz w:val="22"/>
           <w:szCs w:val="22"/>
         </w:rPr>
@@ -5273,7 +4932,7 @@
       </w:r>
       <w:r>
         <w:rPr>
-          <w:rFonts w:eastAsia="Microsoft YaHei" w:hint="eastAsia"/>
+          <w:rFonts w:ascii="Microsoft YaHei" w:eastAsia="Microsoft YaHei" w:hAnsi="Microsoft YaHei" w:hint="eastAsia"/>
           <w:sz w:val="22"/>
           <w:szCs w:val="22"/>
         </w:rPr>
@@ -5281,7 +4940,7 @@
       </w:r>
       <w:r>
         <w:rPr>
-          <w:rFonts w:eastAsia="Microsoft YaHei"/>
+          <w:rFonts w:ascii="Microsoft YaHei" w:eastAsia="Microsoft YaHei" w:hAnsi="Microsoft YaHei"/>
           <w:sz w:val="22"/>
           <w:szCs w:val="22"/>
         </w:rPr>
@@ -5289,7 +4948,7 @@
       </w:r>
       <w:r>
         <w:rPr>
-          <w:rFonts w:eastAsia="Microsoft YaHei" w:hint="eastAsia"/>
+          <w:rFonts w:ascii="Microsoft YaHei" w:eastAsia="Microsoft YaHei" w:hAnsi="Microsoft YaHei" w:hint="eastAsia"/>
           <w:sz w:val="22"/>
           <w:szCs w:val="22"/>
         </w:rPr>
@@ -5297,7 +4956,7 @@
       </w:r>
       <w:r>
         <w:rPr>
-          <w:rFonts w:eastAsia="Microsoft YaHei"/>
+          <w:rFonts w:ascii="Microsoft YaHei" w:eastAsia="Microsoft YaHei" w:hAnsi="Microsoft YaHei"/>
           <w:sz w:val="22"/>
           <w:szCs w:val="22"/>
         </w:rPr>
@@ -5305,7 +4964,7 @@
       </w:r>
       <w:r>
         <w:rPr>
-          <w:rFonts w:eastAsia="Microsoft YaHei" w:hint="eastAsia"/>
+          <w:rFonts w:ascii="Microsoft YaHei" w:eastAsia="Microsoft YaHei" w:hAnsi="Microsoft YaHei" w:hint="eastAsia"/>
           <w:sz w:val="22"/>
           <w:szCs w:val="22"/>
         </w:rPr>
@@ -5315,14 +4974,15 @@
     <w:p>
       <w:pPr>
         <w:rPr>
-          <w:rFonts w:eastAsia="Microsoft YaHei"/>
-          <w:sz w:val="22"/>
-          <w:szCs w:val="22"/>
-        </w:rPr>
-      </w:pPr>
-      <w:r>
-        <w:rPr>
-          <w:rFonts w:eastAsia="Microsoft YaHei"/>
+          <w:rFonts w:ascii="Microsoft YaHei" w:eastAsia="Microsoft YaHei" w:hAnsi="Microsoft YaHei"/>
+          <w:sz w:val="22"/>
+          <w:szCs w:val="22"/>
+        </w:rPr>
+      </w:pPr>
+      <w:r>
+        <w:rPr>
+          <w:rFonts w:ascii="Microsoft YaHei" w:eastAsia="Microsoft YaHei" w:hAnsi="Microsoft YaHei"/>
+          <w:noProof/>
           <w:sz w:val="22"/>
           <w:szCs w:val="22"/>
         </w:rPr>
@@ -5366,23 +5026,23 @@
     <w:p>
       <w:pPr>
         <w:rPr>
-          <w:rFonts w:eastAsia="Microsoft YaHei"/>
-          <w:sz w:val="22"/>
-          <w:szCs w:val="22"/>
-        </w:rPr>
-      </w:pPr>
-    </w:p>
-    <w:p>
-      <w:pPr>
-        <w:rPr>
-          <w:rFonts w:eastAsia="Microsoft YaHei"/>
-          <w:sz w:val="22"/>
-          <w:szCs w:val="22"/>
-        </w:rPr>
-      </w:pPr>
-      <w:r>
-        <w:rPr>
-          <w:rFonts w:eastAsia="Microsoft YaHei"/>
+          <w:rFonts w:ascii="Microsoft YaHei" w:eastAsia="Microsoft YaHei" w:hAnsi="Microsoft YaHei"/>
+          <w:sz w:val="22"/>
+          <w:szCs w:val="22"/>
+        </w:rPr>
+      </w:pPr>
+    </w:p>
+    <w:p>
+      <w:pPr>
+        <w:rPr>
+          <w:rFonts w:ascii="Microsoft YaHei" w:eastAsia="Microsoft YaHei" w:hAnsi="Microsoft YaHei"/>
+          <w:sz w:val="22"/>
+          <w:szCs w:val="22"/>
+        </w:rPr>
+      </w:pPr>
+      <w:r>
+        <w:rPr>
+          <w:rFonts w:ascii="Microsoft YaHei" w:eastAsia="Microsoft YaHei" w:hAnsi="Microsoft YaHei"/>
           <w:sz w:val="22"/>
           <w:szCs w:val="22"/>
         </w:rPr>
@@ -5390,7 +5050,7 @@
       </w:r>
       <w:r>
         <w:rPr>
-          <w:rFonts w:eastAsia="Microsoft YaHei" w:hint="eastAsia"/>
+          <w:rFonts w:ascii="Microsoft YaHei" w:eastAsia="Microsoft YaHei" w:hAnsi="Microsoft YaHei" w:hint="eastAsia"/>
           <w:sz w:val="22"/>
           <w:szCs w:val="22"/>
         </w:rPr>
@@ -5398,55 +5058,15 @@
       </w:r>
       <w:r>
         <w:rPr>
-          <w:rFonts w:eastAsia="Microsoft YaHei" w:hint="eastAsia"/>
-          <w:sz w:val="22"/>
-          <w:szCs w:val="22"/>
-        </w:rPr>
-        <w:t>，我们同样可以通过</w:t>
-      </w:r>
-      <w:r>
-        <w:rPr>
-          <w:rFonts w:eastAsia="Microsoft YaHei" w:hint="eastAsia"/>
-          <w:sz w:val="22"/>
-          <w:szCs w:val="22"/>
-        </w:rPr>
-        <w:t>json</w:t>
-      </w:r>
-      <w:r>
-        <w:rPr>
-          <w:rFonts w:eastAsia="Microsoft YaHei" w:hint="eastAsia"/>
-          <w:sz w:val="22"/>
-          <w:szCs w:val="22"/>
-        </w:rPr>
-        <w:t>完成。为了让类对象可以进行</w:t>
-      </w:r>
-      <w:r>
-        <w:rPr>
-          <w:rFonts w:eastAsia="Microsoft YaHei" w:hint="eastAsia"/>
-          <w:sz w:val="22"/>
-          <w:szCs w:val="22"/>
-        </w:rPr>
-        <w:t>json</w:t>
-      </w:r>
-      <w:r>
-        <w:rPr>
-          <w:rFonts w:eastAsia="Microsoft YaHei" w:hint="eastAsia"/>
-          <w:sz w:val="22"/>
-          <w:szCs w:val="22"/>
-        </w:rPr>
-        <w:t>序列化，我们需</w:t>
-      </w:r>
-      <w:r>
-        <w:rPr>
-          <w:rFonts w:eastAsia="Microsoft YaHei" w:hint="eastAsia"/>
-          <w:sz w:val="22"/>
-          <w:szCs w:val="22"/>
-        </w:rPr>
-        <w:t>要为</w:t>
-      </w:r>
-      <w:r>
-        <w:rPr>
-          <w:rFonts w:eastAsia="Microsoft YaHei"/>
+          <w:rFonts w:ascii="Microsoft YaHei" w:eastAsia="Microsoft YaHei" w:hAnsi="Microsoft YaHei" w:hint="eastAsia"/>
+          <w:sz w:val="22"/>
+          <w:szCs w:val="22"/>
+        </w:rPr>
+        <w:t>，我们同样可以通过json完成。为了让类对象可以进行json序列化，我们需要为</w:t>
+      </w:r>
+      <w:r>
+        <w:rPr>
+          <w:rFonts w:ascii="Microsoft YaHei" w:eastAsia="Microsoft YaHei" w:hAnsi="Microsoft YaHei"/>
           <w:sz w:val="22"/>
           <w:szCs w:val="22"/>
         </w:rPr>
@@ -5454,47 +5074,15 @@
       </w:r>
       <w:r>
         <w:rPr>
-          <w:rFonts w:eastAsia="Microsoft YaHei" w:hint="eastAsia"/>
-          <w:sz w:val="22"/>
-          <w:szCs w:val="22"/>
-        </w:rPr>
-        <w:t>专门写一个转换函数，再把函数传进去</w:t>
-      </w:r>
-      <w:r>
-        <w:rPr>
-          <w:rFonts w:eastAsia="Microsoft YaHei" w:hint="eastAsia"/>
-          <w:sz w:val="22"/>
-          <w:szCs w:val="22"/>
-        </w:rPr>
-        <w:t>给</w:t>
-      </w:r>
-      <w:r>
-        <w:rPr>
-          <w:rFonts w:eastAsia="Microsoft YaHei" w:hint="eastAsia"/>
-          <w:sz w:val="22"/>
-          <w:szCs w:val="22"/>
-        </w:rPr>
-        <w:t>json</w:t>
-      </w:r>
-      <w:r>
-        <w:rPr>
-          <w:rFonts w:eastAsia="Microsoft YaHei" w:hint="eastAsia"/>
-          <w:sz w:val="22"/>
-          <w:szCs w:val="22"/>
-        </w:rPr>
-        <w:t>模块的</w:t>
-      </w:r>
-      <w:r>
-        <w:rPr>
-          <w:rFonts w:eastAsia="Microsoft YaHei" w:hint="eastAsia"/>
-          <w:sz w:val="22"/>
-          <w:szCs w:val="22"/>
-        </w:rPr>
-        <w:t>dumps</w:t>
-      </w:r>
-      <w:r>
-        <w:rPr>
-          <w:rFonts w:eastAsia="Microsoft YaHei"/>
+          <w:rFonts w:ascii="Microsoft YaHei" w:eastAsia="Microsoft YaHei" w:hAnsi="Microsoft YaHei" w:hint="eastAsia"/>
+          <w:sz w:val="22"/>
+          <w:szCs w:val="22"/>
+        </w:rPr>
+        <w:t>专门写一个转换函数，再把函数传进去给json模块的dumps</w:t>
+      </w:r>
+      <w:r>
+        <w:rPr>
+          <w:rFonts w:ascii="Microsoft YaHei" w:eastAsia="Microsoft YaHei" w:hAnsi="Microsoft YaHei"/>
           <w:sz w:val="22"/>
           <w:szCs w:val="22"/>
         </w:rPr>
@@ -5502,39 +5090,15 @@
       </w:r>
       <w:r>
         <w:rPr>
-          <w:rFonts w:eastAsia="Microsoft YaHei" w:hint="eastAsia"/>
-          <w:sz w:val="22"/>
-          <w:szCs w:val="22"/>
-        </w:rPr>
-        <w:t>方法</w:t>
-      </w:r>
-      <w:r>
-        <w:rPr>
-          <w:rFonts w:eastAsia="Microsoft YaHei" w:hint="eastAsia"/>
-          <w:sz w:val="22"/>
-          <w:szCs w:val="22"/>
-        </w:rPr>
-        <w:t>即可</w:t>
-      </w:r>
-      <w:r>
-        <w:rPr>
-          <w:rFonts w:eastAsia="Microsoft YaHei" w:hint="eastAsia"/>
-          <w:sz w:val="22"/>
-          <w:szCs w:val="22"/>
-        </w:rPr>
-        <w:t>，详见下面示例。关于</w:t>
-      </w:r>
-      <w:r>
-        <w:rPr>
-          <w:rFonts w:eastAsia="Microsoft YaHei" w:hint="eastAsia"/>
-          <w:sz w:val="22"/>
-          <w:szCs w:val="22"/>
-        </w:rPr>
-        <w:t>json</w:t>
-      </w:r>
-      <w:r>
-        <w:rPr>
-          <w:rFonts w:eastAsia="Microsoft YaHei"/>
+          <w:rFonts w:ascii="Microsoft YaHei" w:eastAsia="Microsoft YaHei" w:hAnsi="Microsoft YaHei" w:hint="eastAsia"/>
+          <w:sz w:val="22"/>
+          <w:szCs w:val="22"/>
+        </w:rPr>
+        <w:t>方法即可，详见下面示例。关于json</w:t>
+      </w:r>
+      <w:r>
+        <w:rPr>
+          <w:rFonts w:ascii="Microsoft YaHei" w:eastAsia="Microsoft YaHei" w:hAnsi="Microsoft YaHei"/>
           <w:sz w:val="22"/>
           <w:szCs w:val="22"/>
         </w:rPr>
@@ -5542,33 +5106,17 @@
       </w:r>
       <w:r>
         <w:rPr>
-          <w:rFonts w:eastAsia="Microsoft YaHei" w:hint="eastAsia"/>
-          <w:sz w:val="22"/>
-          <w:szCs w:val="22"/>
-        </w:rPr>
-        <w:t>函数的详细使用，可以参见</w:t>
-      </w:r>
-      <w:r>
-        <w:rPr>
-          <w:rFonts w:eastAsia="Microsoft YaHei" w:hint="eastAsia"/>
-          <w:sz w:val="22"/>
-          <w:szCs w:val="22"/>
-        </w:rPr>
-        <w:t>Python</w:t>
-      </w:r>
-      <w:r>
-        <w:rPr>
-          <w:rFonts w:eastAsia="Microsoft YaHei" w:hint="eastAsia"/>
-          <w:sz w:val="22"/>
-          <w:szCs w:val="22"/>
-        </w:rPr>
-        <w:t>官方文档</w:t>
-      </w:r>
-      <w:hyperlink r:id="rId25" w:history="1">
+          <w:rFonts w:ascii="Microsoft YaHei" w:eastAsia="Microsoft YaHei" w:hAnsi="Microsoft YaHei" w:hint="eastAsia"/>
+          <w:sz w:val="22"/>
+          <w:szCs w:val="22"/>
+        </w:rPr>
+        <w:t>函数的详细使用，可以参见Python官方文档</w:t>
+      </w:r>
+      <w:hyperlink r:id="rId25" w:anchor="json.dump" w:history="1">
         <w:r>
           <w:rPr>
             <w:rStyle w:val="Hyperlink"/>
-            <w:rFonts w:eastAsia="Microsoft YaHei"/>
+            <w:rFonts w:ascii="Microsoft YaHei" w:eastAsia="Microsoft YaHei" w:hAnsi="Microsoft YaHei"/>
             <w:sz w:val="22"/>
             <w:szCs w:val="22"/>
           </w:rPr>
@@ -5577,7 +5125,7 @@
       </w:hyperlink>
       <w:r>
         <w:rPr>
-          <w:rFonts w:eastAsia="Microsoft YaHei"/>
+          <w:rFonts w:ascii="Microsoft YaHei" w:eastAsia="Microsoft YaHei" w:hAnsi="Microsoft YaHei"/>
           <w:sz w:val="22"/>
           <w:szCs w:val="22"/>
         </w:rPr>
@@ -5585,7 +5133,7 @@
       </w:r>
       <w:r>
         <w:rPr>
-          <w:rFonts w:eastAsia="Microsoft YaHei" w:hint="eastAsia"/>
+          <w:rFonts w:ascii="Microsoft YaHei" w:eastAsia="Microsoft YaHei" w:hAnsi="Microsoft YaHei" w:hint="eastAsia"/>
           <w:sz w:val="22"/>
           <w:szCs w:val="22"/>
         </w:rPr>
@@ -5595,14 +5143,15 @@
     <w:p>
       <w:pPr>
         <w:rPr>
-          <w:rFonts w:eastAsia="Microsoft YaHei"/>
-          <w:sz w:val="22"/>
-          <w:szCs w:val="22"/>
-        </w:rPr>
-      </w:pPr>
-      <w:r>
-        <w:rPr>
-          <w:rFonts w:eastAsia="Microsoft YaHei"/>
+          <w:rFonts w:ascii="Microsoft YaHei" w:eastAsia="Microsoft YaHei" w:hAnsi="Microsoft YaHei"/>
+          <w:sz w:val="22"/>
+          <w:szCs w:val="22"/>
+        </w:rPr>
+      </w:pPr>
+      <w:r>
+        <w:rPr>
+          <w:rFonts w:ascii="Microsoft YaHei" w:eastAsia="Microsoft YaHei" w:hAnsi="Microsoft YaHei"/>
+          <w:noProof/>
           <w:sz w:val="22"/>
           <w:szCs w:val="22"/>
         </w:rPr>
@@ -5647,23 +5196,23 @@
     <w:p>
       <w:pPr>
         <w:rPr>
-          <w:rFonts w:eastAsia="Microsoft YaHei"/>
-          <w:sz w:val="22"/>
-          <w:szCs w:val="22"/>
-        </w:rPr>
-      </w:pPr>
-    </w:p>
-    <w:p>
-      <w:pPr>
-        <w:rPr>
-          <w:rFonts w:eastAsia="Microsoft YaHei"/>
-          <w:sz w:val="22"/>
-          <w:szCs w:val="22"/>
-        </w:rPr>
-      </w:pPr>
-      <w:r>
-        <w:rPr>
-          <w:rFonts w:eastAsia="Microsoft YaHei"/>
+          <w:rFonts w:ascii="Microsoft YaHei" w:eastAsia="Microsoft YaHei" w:hAnsi="Microsoft YaHei"/>
+          <w:sz w:val="22"/>
+          <w:szCs w:val="22"/>
+        </w:rPr>
+      </w:pPr>
+    </w:p>
+    <w:p>
+      <w:pPr>
+        <w:rPr>
+          <w:rFonts w:ascii="Microsoft YaHei" w:eastAsia="Microsoft YaHei" w:hAnsi="Microsoft YaHei"/>
+          <w:sz w:val="22"/>
+          <w:szCs w:val="22"/>
+        </w:rPr>
+      </w:pPr>
+      <w:r>
+        <w:rPr>
+          <w:rFonts w:ascii="Microsoft YaHei" w:eastAsia="Microsoft YaHei" w:hAnsi="Microsoft YaHei"/>
           <w:sz w:val="22"/>
           <w:szCs w:val="22"/>
         </w:rPr>
@@ -5671,23 +5220,15 @@
       </w:r>
       <w:r>
         <w:rPr>
-          <w:rFonts w:eastAsia="Microsoft YaHei" w:hint="eastAsia"/>
-          <w:sz w:val="22"/>
-          <w:szCs w:val="22"/>
-        </w:rPr>
-        <w:t>反序列化时，</w:t>
-      </w:r>
-      <w:r>
-        <w:rPr>
-          <w:rFonts w:eastAsia="Microsoft YaHei" w:hint="eastAsia"/>
-          <w:sz w:val="22"/>
-          <w:szCs w:val="22"/>
-        </w:rPr>
-        <w:t>如果我们要把</w:t>
-      </w:r>
-      <w:r>
-        <w:rPr>
-          <w:rFonts w:eastAsia="Microsoft YaHei"/>
+          <w:rFonts w:ascii="Microsoft YaHei" w:eastAsia="Microsoft YaHei" w:hAnsi="Microsoft YaHei" w:hint="eastAsia"/>
+          <w:sz w:val="22"/>
+          <w:szCs w:val="22"/>
+        </w:rPr>
+        <w:t>反序列化时，如果我们要把</w:t>
+      </w:r>
+      <w:r>
+        <w:rPr>
+          <w:rFonts w:ascii="Microsoft YaHei" w:eastAsia="Microsoft YaHei" w:hAnsi="Microsoft YaHei"/>
           <w:sz w:val="22"/>
           <w:szCs w:val="22"/>
         </w:rPr>
@@ -5695,23 +5236,15 @@
       </w:r>
       <w:r>
         <w:rPr>
-          <w:rFonts w:eastAsia="Microsoft YaHei" w:hint="eastAsia"/>
-          <w:sz w:val="22"/>
-          <w:szCs w:val="22"/>
-        </w:rPr>
-        <w:t>格式的字符串</w:t>
-      </w:r>
-      <w:r>
-        <w:rPr>
-          <w:rFonts w:eastAsia="Microsoft YaHei" w:hint="eastAsia"/>
-          <w:sz w:val="22"/>
-          <w:szCs w:val="22"/>
-        </w:rPr>
-        <w:t>反序列化为一个</w:t>
-      </w:r>
-      <w:r>
-        <w:rPr>
-          <w:rFonts w:eastAsia="Microsoft YaHei"/>
+          <w:rFonts w:ascii="Microsoft YaHei" w:eastAsia="Microsoft YaHei" w:hAnsi="Microsoft YaHei" w:hint="eastAsia"/>
+          <w:sz w:val="22"/>
+          <w:szCs w:val="22"/>
+        </w:rPr>
+        <w:t>格式的字符串反序列化为一个</w:t>
+      </w:r>
+      <w:r>
+        <w:rPr>
+          <w:rFonts w:ascii="Microsoft YaHei" w:eastAsia="Microsoft YaHei" w:hAnsi="Microsoft YaHei"/>
           <w:sz w:val="22"/>
           <w:szCs w:val="22"/>
         </w:rPr>
@@ -5719,7 +5252,7 @@
       </w:r>
       <w:r>
         <w:rPr>
-          <w:rFonts w:eastAsia="Microsoft YaHei" w:hint="eastAsia"/>
+          <w:rFonts w:ascii="Microsoft YaHei" w:eastAsia="Microsoft YaHei" w:hAnsi="Microsoft YaHei" w:hint="eastAsia"/>
           <w:sz w:val="22"/>
           <w:szCs w:val="22"/>
         </w:rPr>
@@ -5727,7 +5260,7 @@
       </w:r>
       <w:r>
         <w:rPr>
-          <w:rFonts w:eastAsia="Microsoft YaHei"/>
+          <w:rFonts w:ascii="Microsoft YaHei" w:eastAsia="Microsoft YaHei" w:hAnsi="Microsoft YaHei"/>
           <w:sz w:val="22"/>
           <w:szCs w:val="22"/>
         </w:rPr>
@@ -5735,7 +5268,7 @@
       </w:r>
       <w:r>
         <w:rPr>
-          <w:rFonts w:eastAsia="Microsoft YaHei" w:hint="eastAsia"/>
+          <w:rFonts w:ascii="Microsoft YaHei" w:eastAsia="Microsoft YaHei" w:hAnsi="Microsoft YaHei" w:hint="eastAsia"/>
           <w:sz w:val="22"/>
           <w:szCs w:val="22"/>
         </w:rPr>
@@ -5743,7 +5276,7 @@
       </w:r>
       <w:r>
         <w:rPr>
-          <w:rFonts w:eastAsia="Microsoft YaHei"/>
+          <w:rFonts w:ascii="Microsoft YaHei" w:eastAsia="Microsoft YaHei" w:hAnsi="Microsoft YaHei"/>
           <w:sz w:val="22"/>
           <w:szCs w:val="22"/>
         </w:rPr>
@@ -5751,7 +5284,7 @@
       </w:r>
       <w:r>
         <w:rPr>
-          <w:rFonts w:eastAsia="Microsoft YaHei" w:hint="eastAsia"/>
+          <w:rFonts w:ascii="Microsoft YaHei" w:eastAsia="Microsoft YaHei" w:hAnsi="Microsoft YaHei" w:hint="eastAsia"/>
           <w:sz w:val="22"/>
           <w:szCs w:val="22"/>
         </w:rPr>
@@ -5759,7 +5292,7 @@
       </w:r>
       <w:r>
         <w:rPr>
-          <w:rFonts w:eastAsia="Microsoft YaHei"/>
+          <w:rFonts w:ascii="Microsoft YaHei" w:eastAsia="Microsoft YaHei" w:hAnsi="Microsoft YaHei"/>
           <w:sz w:val="22"/>
           <w:szCs w:val="22"/>
         </w:rPr>
@@ -5767,7 +5300,7 @@
       </w:r>
       <w:r>
         <w:rPr>
-          <w:rFonts w:eastAsia="Microsoft YaHei" w:hint="eastAsia"/>
+          <w:rFonts w:ascii="Microsoft YaHei" w:eastAsia="Microsoft YaHei" w:hAnsi="Microsoft YaHei" w:hint="eastAsia"/>
           <w:sz w:val="22"/>
           <w:szCs w:val="22"/>
         </w:rPr>
@@ -5775,7 +5308,7 @@
       </w:r>
       <w:r>
         <w:rPr>
-          <w:rFonts w:eastAsia="Microsoft YaHei"/>
+          <w:rFonts w:ascii="Microsoft YaHei" w:eastAsia="Microsoft YaHei" w:hAnsi="Microsoft YaHei"/>
           <w:sz w:val="22"/>
           <w:szCs w:val="22"/>
         </w:rPr>
@@ -5783,7 +5316,7 @@
       </w:r>
       <w:r>
         <w:rPr>
-          <w:rFonts w:eastAsia="Microsoft YaHei" w:hint="eastAsia"/>
+          <w:rFonts w:ascii="Microsoft YaHei" w:eastAsia="Microsoft YaHei" w:hAnsi="Microsoft YaHei" w:hint="eastAsia"/>
           <w:sz w:val="22"/>
           <w:szCs w:val="22"/>
         </w:rPr>
@@ -5791,7 +5324,7 @@
       </w:r>
       <w:r>
         <w:rPr>
-          <w:rFonts w:eastAsia="Microsoft YaHei"/>
+          <w:rFonts w:ascii="Microsoft YaHei" w:eastAsia="Microsoft YaHei" w:hAnsi="Microsoft YaHei"/>
           <w:sz w:val="22"/>
           <w:szCs w:val="22"/>
         </w:rPr>
@@ -5799,7 +5332,7 @@
       </w:r>
       <w:r>
         <w:rPr>
-          <w:rFonts w:eastAsia="Microsoft YaHei" w:hint="eastAsia"/>
+          <w:rFonts w:ascii="Microsoft YaHei" w:eastAsia="Microsoft YaHei" w:hAnsi="Microsoft YaHei" w:hint="eastAsia"/>
           <w:sz w:val="22"/>
           <w:szCs w:val="22"/>
         </w:rPr>
@@ -5809,14 +5342,15 @@
     <w:p>
       <w:pPr>
         <w:rPr>
-          <w:rFonts w:eastAsia="Microsoft YaHei"/>
-          <w:sz w:val="22"/>
-          <w:szCs w:val="22"/>
-        </w:rPr>
-      </w:pPr>
-      <w:r>
-        <w:rPr>
-          <w:rFonts w:eastAsia="Microsoft YaHei"/>
+          <w:rFonts w:ascii="Microsoft YaHei" w:eastAsia="Microsoft YaHei" w:hAnsi="Microsoft YaHei"/>
+          <w:sz w:val="22"/>
+          <w:szCs w:val="22"/>
+        </w:rPr>
+      </w:pPr>
+      <w:r>
+        <w:rPr>
+          <w:rFonts w:ascii="Microsoft YaHei" w:eastAsia="Microsoft YaHei" w:hAnsi="Microsoft YaHei"/>
+          <w:noProof/>
           <w:sz w:val="22"/>
           <w:szCs w:val="22"/>
         </w:rPr>
@@ -5860,118 +5394,117 @@
     <w:p>
       <w:pPr>
         <w:rPr>
-          <w:rFonts w:eastAsia="Microsoft YaHei"/>
-          <w:sz w:val="22"/>
-          <w:szCs w:val="22"/>
-        </w:rPr>
-      </w:pPr>
-    </w:p>
-    <w:p>
-      <w:pPr>
-        <w:rPr>
-          <w:rFonts w:eastAsia="Microsoft YaHei"/>
-          <w:sz w:val="22"/>
-          <w:szCs w:val="22"/>
-        </w:rPr>
-      </w:pPr>
-    </w:p>
-    <w:p>
-      <w:pPr>
-        <w:rPr>
-          <w:rFonts w:eastAsia="Microsoft YaHei"/>
-          <w:sz w:val="22"/>
-          <w:szCs w:val="22"/>
-        </w:rPr>
-      </w:pPr>
-    </w:p>
-    <w:p>
-      <w:pPr>
-        <w:rPr>
-          <w:rFonts w:eastAsia="Microsoft YaHei"/>
-          <w:sz w:val="22"/>
-          <w:szCs w:val="22"/>
-        </w:rPr>
-      </w:pPr>
-    </w:p>
-    <w:p>
-      <w:pPr>
-        <w:rPr>
-          <w:rFonts w:eastAsia="Microsoft YaHei"/>
-          <w:sz w:val="22"/>
-          <w:szCs w:val="22"/>
-        </w:rPr>
-      </w:pPr>
-    </w:p>
-    <w:p>
-      <w:pPr>
-        <w:rPr>
-          <w:rFonts w:eastAsia="Microsoft YaHei"/>
-          <w:sz w:val="22"/>
-          <w:szCs w:val="22"/>
-        </w:rPr>
-      </w:pPr>
-    </w:p>
-    <w:p>
-      <w:pPr>
-        <w:rPr>
-          <w:rFonts w:eastAsia="Microsoft YaHei" w:hint="eastAsia"/>
-          <w:sz w:val="22"/>
-          <w:szCs w:val="22"/>
-        </w:rPr>
-      </w:pPr>
-    </w:p>
-    <w:p>
-      <w:pPr>
-        <w:rPr>
-          <w:rFonts w:eastAsia="Microsoft YaHei" w:hint="eastAsia"/>
-          <w:sz w:val="22"/>
-          <w:szCs w:val="22"/>
-        </w:rPr>
-      </w:pPr>
-    </w:p>
-    <w:p>
-      <w:pPr>
-        <w:rPr>
-          <w:rFonts w:eastAsia="Microsoft YaHei" w:hint="eastAsia"/>
-          <w:sz w:val="22"/>
-          <w:szCs w:val="22"/>
-        </w:rPr>
-      </w:pPr>
-    </w:p>
-    <w:p>
-      <w:pPr>
-        <w:rPr>
-          <w:rFonts w:eastAsia="Microsoft YaHei" w:hint="eastAsia"/>
-        </w:rPr>
-      </w:pPr>
-    </w:p>
-    <w:p>
-      <w:pPr>
-        <w:rPr>
-          <w:rFonts w:eastAsia="Microsoft YaHei"/>
-        </w:rPr>
-      </w:pPr>
-      <w:r>
-        <w:rPr>
-          <w:rFonts w:eastAsia="Microsoft YaHei"/>
-          <w:sz w:val="22"/>
-          <w:szCs w:val="22"/>
-        </w:rPr>
-        <w:lastRenderedPageBreak/>
+          <w:rFonts w:ascii="Microsoft YaHei" w:eastAsia="Microsoft YaHei" w:hAnsi="Microsoft YaHei"/>
+          <w:sz w:val="22"/>
+          <w:szCs w:val="22"/>
+        </w:rPr>
+      </w:pPr>
+    </w:p>
+    <w:p>
+      <w:pPr>
+        <w:rPr>
+          <w:rFonts w:ascii="Microsoft YaHei" w:eastAsia="Microsoft YaHei" w:hAnsi="Microsoft YaHei"/>
+          <w:sz w:val="22"/>
+          <w:szCs w:val="22"/>
+        </w:rPr>
+      </w:pPr>
+    </w:p>
+    <w:p>
+      <w:pPr>
+        <w:rPr>
+          <w:rFonts w:ascii="Microsoft YaHei" w:eastAsia="Microsoft YaHei" w:hAnsi="Microsoft YaHei"/>
+          <w:sz w:val="22"/>
+          <w:szCs w:val="22"/>
+        </w:rPr>
+      </w:pPr>
+    </w:p>
+    <w:p>
+      <w:pPr>
+        <w:rPr>
+          <w:rFonts w:ascii="Microsoft YaHei" w:eastAsia="Microsoft YaHei" w:hAnsi="Microsoft YaHei"/>
+          <w:sz w:val="22"/>
+          <w:szCs w:val="22"/>
+        </w:rPr>
+      </w:pPr>
+    </w:p>
+    <w:p>
+      <w:pPr>
+        <w:rPr>
+          <w:rFonts w:ascii="Microsoft YaHei" w:eastAsia="Microsoft YaHei" w:hAnsi="Microsoft YaHei"/>
+          <w:sz w:val="22"/>
+          <w:szCs w:val="22"/>
+        </w:rPr>
+      </w:pPr>
+    </w:p>
+    <w:p>
+      <w:pPr>
+        <w:rPr>
+          <w:rFonts w:ascii="Microsoft YaHei" w:eastAsia="Microsoft YaHei" w:hAnsi="Microsoft YaHei"/>
+          <w:sz w:val="22"/>
+          <w:szCs w:val="22"/>
+        </w:rPr>
+      </w:pPr>
+    </w:p>
+    <w:p>
+      <w:pPr>
+        <w:rPr>
+          <w:rFonts w:ascii="Microsoft YaHei" w:eastAsia="Microsoft YaHei" w:hAnsi="Microsoft YaHei"/>
+          <w:sz w:val="22"/>
+          <w:szCs w:val="22"/>
+        </w:rPr>
+      </w:pPr>
+    </w:p>
+    <w:p>
+      <w:pPr>
+        <w:rPr>
+          <w:rFonts w:ascii="Microsoft YaHei" w:eastAsia="Microsoft YaHei" w:hAnsi="Microsoft YaHei"/>
+          <w:sz w:val="22"/>
+          <w:szCs w:val="22"/>
+        </w:rPr>
+      </w:pPr>
+    </w:p>
+    <w:p>
+      <w:pPr>
+        <w:rPr>
+          <w:rFonts w:ascii="Microsoft YaHei" w:eastAsia="Microsoft YaHei" w:hAnsi="Microsoft YaHei"/>
+          <w:sz w:val="22"/>
+          <w:szCs w:val="22"/>
+        </w:rPr>
+      </w:pPr>
+    </w:p>
+    <w:p>
+      <w:pPr>
+        <w:rPr>
+          <w:rFonts w:ascii="Microsoft YaHei" w:eastAsia="Microsoft YaHei" w:hAnsi="Microsoft YaHei"/>
+        </w:rPr>
+      </w:pPr>
+    </w:p>
+    <w:p>
+      <w:pPr>
+        <w:rPr>
+          <w:rFonts w:ascii="Microsoft YaHei" w:eastAsia="Microsoft YaHei" w:hAnsi="Microsoft YaHei"/>
+        </w:rPr>
+      </w:pPr>
+      <w:r>
+        <w:rPr>
+          <w:rFonts w:ascii="Microsoft YaHei" w:eastAsia="Microsoft YaHei" w:hAnsi="Microsoft YaHei"/>
+          <w:sz w:val="22"/>
+          <w:szCs w:val="22"/>
+        </w:rPr>
         <w:tab/>
       </w:r>
     </w:p>
     <w:p>
       <w:pPr>
         <w:rPr>
-          <w:rFonts w:eastAsia="Microsoft YaHei"/>
-        </w:rPr>
-      </w:pPr>
-    </w:p>
-    <w:p>
-      <w:pPr>
-        <w:rPr>
-          <w:rFonts w:eastAsia="Microsoft YaHei"/>
+          <w:rFonts w:ascii="Microsoft YaHei" w:eastAsia="Microsoft YaHei" w:hAnsi="Microsoft YaHei"/>
+        </w:rPr>
+      </w:pPr>
+    </w:p>
+    <w:p>
+      <w:pPr>
+        <w:rPr>
+          <w:rFonts w:ascii="Microsoft YaHei" w:eastAsia="Microsoft YaHei" w:hAnsi="Microsoft YaHei"/>
           <w:sz w:val="22"/>
           <w:szCs w:val="22"/>
         </w:rPr>

</xml_diff>